<commit_message>
feat: vapor doc theme
</commit_message>
<xml_diff>
--- a/_docs/coding_projects/P1_ANOVA/anova.html.docx
+++ b/_docs/coding_projects/P1_ANOVA/anova.html.docx
@@ -101,7 +101,7 @@
         <w:pStyle w:val="FirstParagraph"/>
       </w:pPr>
     </w:p>
-    <w:bookmarkStart w:id="25" w:name="代码与文档格式说明"/>
+    <w:bookmarkStart w:id="20" w:name="代码与文档格式说明"/>
     <w:p>
       <w:pPr>
         <w:pStyle w:val="Heading2"/>
@@ -134,311 +134,121 @@
         <w:t xml:space="preserve">我们这样做的好处是，避免单独管理一堆 .py 文件，防止代码冗余和同步混乱，py文件和pdf文件都是从.ipynb文件导出的，可以保证实验文档和代码的一致性。</w:t>
       </w:r>
     </w:p>
-    <w:tbl>
-      <w:tblPr>
-        <w:tblStyle w:val="Table"/>
-        <w:tblLook w:firstRow="0" w:lastRow="0" w:firstColumn="0" w:lastColumn="0" w:noHBand="0" w:noVBand="0" w:val="0000"/>
-        <w:tblBorders>
-          <w:left w:val="single" w:sz="24" w:space="0" w:color="CC1914"/>
-          <w:right w:val="single" w:sz="4" w:space="0" w:color="CC1914"/>
-          <w:top w:val="single" w:sz="4" w:space="0" w:color="CC1914"/>
-          <w:bottom w:val="single" w:sz="4" w:space="0" w:color="CC1914"/>
-        </w:tblBorders>
-        <w:tblCellMar>
-          <w:left w:w="144" w:type="dxa"/>
-          <w:right w:w="144" w:type="dxa"/>
-        </w:tblCellMar>
-        <w:tblInd w:w="164" w:type="dxa"/>
-        <w:tblW w:type="pct" w:w="100%"/>
-      </w:tblPr>
-      <w:tr>
-        <w:trPr>
-          <w:cantSplit/>
-        </w:trPr>
-        <w:tc>
-          <w:tcPr>
-            <w:shd w:color="auto" w:fill="f7dddc" w:val="clear"/>
-            <w:tcMar>
-              <w:top w:w="92" w:type="dxa"/>
-              <w:bottom w:w="92" w:type="dxa"/>
-            </w:tcMar>
-          </w:tcPr>
-          <w:p>
-            <w:pPr>
-              <w:pStyle w:val="BodyText"/>
-            </w:pPr>
-            <w:pPr>
-              <w:spacing w:before="0" w:after="0"/>
-              <w:textAlignment w:val="center"/>
-            </w:pPr>
-            <w:r>
-              <w:drawing>
-                <wp:inline>
-                  <wp:extent cx="152400" cy="152400"/>
-                  <wp:effectExtent b="0" l="0" r="0" t="0"/>
-                  <wp:docPr descr="" title="" id="21" name="Picture"/>
-                  <a:graphic>
-                    <a:graphicData uri="http://schemas.openxmlformats.org/drawingml/2006/picture">
-                      <pic:pic>
-                        <pic:nvPicPr>
-                          <pic:cNvPr descr="/opt/quarto/share/formats/docx/important.png" id="22" name="Picture"/>
-                          <pic:cNvPicPr>
-                            <a:picLocks noChangeArrowheads="1" noChangeAspect="1"/>
-                          </pic:cNvPicPr>
-                        </pic:nvPicPr>
-                        <pic:blipFill>
-                          <a:blip r:embed="rId20"/>
-                          <a:stretch>
-                            <a:fillRect/>
-                          </a:stretch>
-                        </pic:blipFill>
-                        <pic:spPr bwMode="auto">
-                          <a:xfrm>
-                            <a:off x="0" y="0"/>
-                            <a:ext cx="152400" cy="152400"/>
-                          </a:xfrm>
-                          <a:prstGeom prst="rect">
-                            <a:avLst/>
-                          </a:prstGeom>
-                          <a:noFill/>
-                          <a:ln w="9525">
-                            <a:noFill/>
-                            <a:headEnd/>
-                            <a:tailEnd/>
-                          </a:ln>
-                        </pic:spPr>
-                      </pic:pic>
-                    </a:graphicData>
-                  </a:graphic>
-                </wp:inline>
-              </w:drawing>
-            </w:r>
-            <w:r>
-              <w:t xml:space="preserve"> </w:t>
-            </w:r>
-            <w:r>
-              <w:t xml:space="preserve"> </w:t>
-            </w:r>
-            <w:r>
-              <w:t xml:space="preserve">重要</w:t>
-            </w:r>
-          </w:p>
-        </w:tc>
-      </w:tr>
-      <w:tr>
-        <w:trPr>
-          <w:cantSplit/>
-        </w:trPr>
-        <w:tc>
-          <w:tcPr>
-            <w:tcMar>
-              <w:top w:w="108" w:type="dxa"/>
-              <w:bottom w:w="108" w:type="dxa"/>
-            </w:tcMar>
-          </w:tcPr>
-          <w:p>
-            <w:pPr>
-              <w:pStyle w:val="BodyText"/>
-            </w:pPr>
-            <w:pPr>
-              <w:spacing w:before="16"/>
-            </w:pPr>
-            <w:r>
-              <w:t xml:space="preserve">可以通过以下命令安装我们实验的代码：</w:t>
-            </w:r>
-          </w:p>
-          <w:p>
-            <w:pPr>
-              <w:pStyle w:val="SourceCode"/>
-            </w:pPr>
-            <w:r>
-              <w:rPr>
-                <w:rStyle w:val="VerbatimChar"/>
-              </w:rPr>
-              <w:t xml:space="preserve">pip install git+https://github.com/Open-Book-Studio/THU-Coursework-Machine-Learning-for-Big-Data.git</w:t>
-            </w:r>
-            <w:r>
-              <w:br/>
-            </w:r>
-            <w:r>
-              <w:rPr>
-                <w:rStyle w:val="VerbatimChar"/>
-              </w:rPr>
-              <w:t xml:space="preserve">pip install matplotlib seaborn openpyxl scipy statsmodels</w:t>
-            </w:r>
-          </w:p>
-          <w:p>
-            <w:pPr>
-              <w:pStyle w:val="FirstParagraph"/>
-            </w:pPr>
-            <w:r>
-              <w:t xml:space="preserve">我们的代码导出为了python模块形式，通过以下命令导入：</w:t>
-            </w:r>
-          </w:p>
-          <w:p>
-            <w:pPr>
-              <w:pStyle w:val="SourceCode"/>
-            </w:pPr>
-            <w:r>
-              <w:rPr>
-                <w:rStyle w:val="ImportTok"/>
-              </w:rPr>
-              <w:t xml:space="preserve">from</w:t>
-            </w:r>
-            <w:r>
-              <w:rPr>
-                <w:rStyle w:val="NormalTok"/>
-              </w:rPr>
-              <w:t xml:space="preserve"> thu_big_data_ml.big_data_analytics.anova </w:t>
-            </w:r>
-            <w:r>
-              <w:rPr>
-                <w:rStyle w:val="ImportTok"/>
-              </w:rPr>
-              <w:t xml:space="preserve">import</w:t>
-            </w:r>
-            <w:r>
-              <w:rPr>
-                <w:rStyle w:val="NormalTok"/>
-              </w:rPr>
-              <w:t xml:space="preserve"> </w:t>
-            </w:r>
-            <w:r>
-              <w:rPr>
-                <w:rStyle w:val="OperatorTok"/>
-              </w:rPr>
-              <w:t xml:space="preserve">*</w:t>
-            </w:r>
-          </w:p>
-        </w:tc>
-      </w:tr>
-    </w:tbl>
+    <w:p>
+      <w:pPr>
+        <w:pStyle w:val="BodyText"/>
+      </w:pPr>
+      <w:r>
+        <w:t xml:space="preserve">!!! important</w:t>
+      </w:r>
+    </w:p>
+    <w:p>
+      <w:pPr>
+        <w:pStyle w:val="SourceCode"/>
+      </w:pPr>
+      <w:r>
+        <w:rPr>
+          <w:rStyle w:val="VerbatimChar"/>
+        </w:rPr>
+        <w:t xml:space="preserve">可以通过以下命令安装我们实验的代码：</w:t>
+      </w:r>
+      <w:r>
+        <w:br/>
+      </w:r>
+      <w:r>
+        <w:br/>
+      </w:r>
+      <w:r>
+        <w:rPr>
+          <w:rStyle w:val="VerbatimChar"/>
+        </w:rPr>
+        <w:t xml:space="preserve">```shell</w:t>
+      </w:r>
+      <w:r>
+        <w:br/>
+      </w:r>
+      <w:r>
+        <w:rPr>
+          <w:rStyle w:val="VerbatimChar"/>
+        </w:rPr>
+        <w:t xml:space="preserve">pip install git+https://github.com/Open-Book-Studio/THU-Coursework-Machine-Learning-for-Big-Data.git</w:t>
+      </w:r>
+      <w:r>
+        <w:br/>
+      </w:r>
+      <w:r>
+        <w:rPr>
+          <w:rStyle w:val="VerbatimChar"/>
+        </w:rPr>
+        <w:t xml:space="preserve">pip install matplotlib seaborn openpyxl scipy statsmodels</w:t>
+      </w:r>
+      <w:r>
+        <w:br/>
+      </w:r>
+      <w:r>
+        <w:rPr>
+          <w:rStyle w:val="VerbatimChar"/>
+        </w:rPr>
+        <w:t xml:space="preserve">```</w:t>
+      </w:r>
+      <w:r>
+        <w:br/>
+      </w:r>
+      <w:r>
+        <w:rPr>
+          <w:rStyle w:val="VerbatimChar"/>
+        </w:rPr>
+        <w:t xml:space="preserve">我们的代码导出为了python模块形式，通过以下命令导入：</w:t>
+      </w:r>
+      <w:r>
+        <w:br/>
+      </w:r>
+      <w:r>
+        <w:rPr>
+          <w:rStyle w:val="VerbatimChar"/>
+        </w:rPr>
+        <w:t xml:space="preserve">```python</w:t>
+      </w:r>
+      <w:r>
+        <w:br/>
+      </w:r>
+      <w:r>
+        <w:rPr>
+          <w:rStyle w:val="VerbatimChar"/>
+        </w:rPr>
+        <w:t xml:space="preserve">from thu_big_data_ml.big_data_analytics.anova import *</w:t>
+      </w:r>
+      <w:r>
+        <w:br/>
+      </w:r>
+      <w:r>
+        <w:rPr>
+          <w:rStyle w:val="VerbatimChar"/>
+        </w:rPr>
+        <w:t xml:space="preserve">```</w:t>
+      </w:r>
+    </w:p>
     <w:p>
       <w:pPr>
         <w:pStyle w:val="FirstParagraph"/>
       </w:pPr>
       <w:r>
-        <w:t xml:space="preserve"> </w:t>
-      </w:r>
-    </w:p>
-    <w:tbl>
-      <w:tblPr>
-        <w:tblStyle w:val="Table"/>
-        <w:tblLook w:firstRow="0" w:lastRow="0" w:firstColumn="0" w:lastColumn="0" w:noHBand="0" w:noVBand="0" w:val="0000"/>
-        <w:tblBorders>
-          <w:left w:val="single" w:sz="24" w:space="0" w:color="CC1914"/>
-          <w:right w:val="single" w:sz="4" w:space="0" w:color="CC1914"/>
-          <w:top w:val="single" w:sz="4" w:space="0" w:color="CC1914"/>
-          <w:bottom w:val="single" w:sz="4" w:space="0" w:color="CC1914"/>
-        </w:tblBorders>
-        <w:tblCellMar>
-          <w:left w:w="144" w:type="dxa"/>
-          <w:right w:w="144" w:type="dxa"/>
-        </w:tblCellMar>
-        <w:tblInd w:w="164" w:type="dxa"/>
-        <w:tblW w:type="pct" w:w="100%"/>
-      </w:tblPr>
-      <w:tr>
-        <w:trPr>
-          <w:cantSplit/>
-        </w:trPr>
-        <w:tc>
-          <w:tcPr>
-            <w:shd w:color="auto" w:fill="f7dddc" w:val="clear"/>
-            <w:tcMar>
-              <w:top w:w="92" w:type="dxa"/>
-              <w:bottom w:w="92" w:type="dxa"/>
-            </w:tcMar>
-          </w:tcPr>
-          <w:p>
-            <w:pPr>
-              <w:pStyle w:val="BodyText"/>
-            </w:pPr>
-            <w:pPr>
-              <w:spacing w:before="0" w:after="0"/>
-              <w:textAlignment w:val="center"/>
-            </w:pPr>
-            <w:r>
-              <w:drawing>
-                <wp:inline>
-                  <wp:extent cx="152400" cy="152400"/>
-                  <wp:effectExtent b="0" l="0" r="0" t="0"/>
-                  <wp:docPr descr="" title="" id="23" name="Picture"/>
-                  <a:graphic>
-                    <a:graphicData uri="http://schemas.openxmlformats.org/drawingml/2006/picture">
-                      <pic:pic>
-                        <pic:nvPicPr>
-                          <pic:cNvPr descr="/opt/quarto/share/formats/docx/important.png" id="24" name="Picture"/>
-                          <pic:cNvPicPr>
-                            <a:picLocks noChangeArrowheads="1" noChangeAspect="1"/>
-                          </pic:cNvPicPr>
-                        </pic:nvPicPr>
-                        <pic:blipFill>
-                          <a:blip r:embed="rId20"/>
-                          <a:stretch>
-                            <a:fillRect/>
-                          </a:stretch>
-                        </pic:blipFill>
-                        <pic:spPr bwMode="auto">
-                          <a:xfrm>
-                            <a:off x="0" y="0"/>
-                            <a:ext cx="152400" cy="152400"/>
-                          </a:xfrm>
-                          <a:prstGeom prst="rect">
-                            <a:avLst/>
-                          </a:prstGeom>
-                          <a:noFill/>
-                          <a:ln w="9525">
-                            <a:noFill/>
-                            <a:headEnd/>
-                            <a:tailEnd/>
-                          </a:ln>
-                        </pic:spPr>
-                      </pic:pic>
-                    </a:graphicData>
-                  </a:graphic>
-                </wp:inline>
-              </w:drawing>
-            </w:r>
-            <w:r>
-              <w:t xml:space="preserve"> </w:t>
-            </w:r>
-            <w:r>
-              <w:t xml:space="preserve"> </w:t>
-            </w:r>
-            <w:r>
-              <w:t xml:space="preserve">重要</w:t>
-            </w:r>
-          </w:p>
-        </w:tc>
-      </w:tr>
-      <w:tr>
-        <w:trPr>
-          <w:cantSplit/>
-        </w:trPr>
-        <w:tc>
-          <w:tcPr>
-            <w:tcMar>
-              <w:top w:w="108" w:type="dxa"/>
-              <w:bottom w:w="108" w:type="dxa"/>
-            </w:tcMar>
-          </w:tcPr>
-          <w:p>
-            <w:pPr>
-              <w:pStyle w:val="BodyText"/>
-            </w:pPr>
-            <w:pPr>
-              <w:spacing w:before="16" w:after="16"/>
-            </w:pPr>
-            <w:r>
-              <w:t xml:space="preserve">本文档具有一定的交互性，建议使用浏览器打开html文件，这样比pdf文件阅读体验更佳。</w:t>
-            </w:r>
-          </w:p>
-        </w:tc>
-      </w:tr>
-    </w:tbl>
-    <w:bookmarkEnd w:id="25"/>
-    <w:bookmarkStart w:id="29" w:name="X3b52b0b33cf1539aa75620c31b5cd3d83620446"/>
+        <w:t xml:space="preserve">!!! important</w:t>
+      </w:r>
+    </w:p>
+    <w:p>
+      <w:pPr>
+        <w:pStyle w:val="SourceCode"/>
+      </w:pPr>
+      <w:r>
+        <w:rPr>
+          <w:rStyle w:val="VerbatimChar"/>
+        </w:rPr>
+        <w:t xml:space="preserve">本文档具有一定的交互性，建议使用浏览器打开html文件，这样比pdf文件阅读体验更佳。</w:t>
+      </w:r>
+    </w:p>
+    <w:bookmarkEnd w:id="20"/>
+    <w:bookmarkStart w:id="24" w:name="X3b52b0b33cf1539aa75620c31b5cd3d83620446"/>
     <w:p>
       <w:pPr>
         <w:pStyle w:val="Heading2"/>
@@ -464,18 +274,18 @@
           <wp:inline>
             <wp:extent cx="5334000" cy="2447739"/>
             <wp:effectExtent b="0" l="0" r="0" t="0"/>
-            <wp:docPr descr="image.png" title="" id="27" name="Picture"/>
+            <wp:docPr descr="image.png" title="" id="22" name="Picture"/>
             <a:graphic>
               <a:graphicData uri="http://schemas.openxmlformats.org/drawingml/2006/picture">
                 <pic:pic>
                   <pic:nvPicPr>
-                    <pic:cNvPr descr="anova_files/figure-docx/cell-6-1-image.png" id="28" name="Picture"/>
+                    <pic:cNvPr descr="anova_files/figure-docx/cell-6-1-image.png" id="23" name="Picture"/>
                     <pic:cNvPicPr>
                       <a:picLocks noChangeArrowheads="1" noChangeAspect="1"/>
                     </pic:cNvPicPr>
                   </pic:nvPicPr>
                   <pic:blipFill>
-                    <a:blip r:embed="rId26"/>
+                    <a:blip r:embed="rId21"/>
                     <a:stretch>
                       <a:fillRect/>
                     </a:stretch>
@@ -714,8 +524,8 @@
         <w:t xml:space="preserve">这三个假设具体在ANOVA后面的分析的哪一步被用到了？</w:t>
       </w:r>
     </w:p>
-    <w:bookmarkEnd w:id="29"/>
-    <w:bookmarkStart w:id="30" w:name="X6850d39a9490a2a0a9684a400b77966c4bbf2dc"/>
+    <w:bookmarkEnd w:id="24"/>
+    <w:bookmarkStart w:id="25" w:name="X6850d39a9490a2a0a9684a400b77966c4bbf2dc"/>
     <w:p>
       <w:pPr>
         <w:pStyle w:val="Heading2"/>
@@ -812,8 +622,8 @@
         <w:t xml:space="preserve">注意这里并不会去说具体谁和谁不一样，需要post-hoc分析才知道。</w:t>
       </w:r>
     </w:p>
-    <w:bookmarkEnd w:id="30"/>
-    <w:bookmarkStart w:id="69" w:name="Xb306180d7c911d97cb6589c6dd9e9561550aa2a"/>
+    <w:bookmarkEnd w:id="25"/>
+    <w:bookmarkStart w:id="61" w:name="Xb306180d7c911d97cb6589c6dd9e9561550aa2a"/>
     <w:p>
       <w:pPr>
         <w:pStyle w:val="Heading2"/>
@@ -846,7 +656,7 @@
         <w:t xml:space="preserve">注意到老师课堂上使用了Excel演示，我们有时间的话也稍微掌握一下。Excel的设计其实感觉很棒。</w:t>
       </w:r>
     </w:p>
-    <w:bookmarkStart w:id="44" w:name="Xa4d7f2b3e1ae1233dc8a451bebd6e03777308d8"/>
+    <w:bookmarkStart w:id="36" w:name="Xa4d7f2b3e1ae1233dc8a451bebd6e03777308d8"/>
     <w:p>
       <w:pPr>
         <w:pStyle w:val="Heading3"/>
@@ -863,7 +673,7 @@
         <w:t xml:space="preserve">Draw the empirical probability density function of Col[7], i.e. the empirical pdf of average age. Does the data in this dimension follow Gaussian distribution? Test normality of Col[7].</w:t>
       </w:r>
     </w:p>
-    <w:bookmarkStart w:id="31" w:name="文件读取"/>
+    <w:bookmarkStart w:id="26" w:name="文件读取"/>
     <w:p>
       <w:pPr>
         <w:pStyle w:val="Heading4"/>
@@ -920,9 +730,11 @@
         </w:rPr>
         <w:t xml:space="preserve"> lib_repo_path</w:t>
       </w:r>
-      <w:r>
-        <w:br/>
-      </w:r>
+    </w:p>
+    <w:p>
+      <w:pPr>
+        <w:pStyle w:val="SourceCode"/>
+      </w:pPr>
       <w:r>
         <w:rPr>
           <w:rStyle w:val="NormalTok"/>
@@ -1021,9 +833,11 @@
         </w:rPr>
         <w:t xml:space="preserve"> pd</w:t>
       </w:r>
-      <w:r>
-        <w:br/>
-      </w:r>
+    </w:p>
+    <w:p>
+      <w:pPr>
+        <w:pStyle w:val="SourceCode"/>
+      </w:pPr>
       <w:r>
         <w:rPr>
           <w:rStyle w:val="NormalTok"/>
@@ -2636,8 +2450,8 @@
         <w:t xml:space="preserve"> '平均年龄')</w:t>
       </w:r>
     </w:p>
-    <w:bookmarkEnd w:id="31"/>
-    <w:bookmarkStart w:id="35" w:name="经验pdf绘制"/>
+    <w:bookmarkEnd w:id="26"/>
+    <w:bookmarkStart w:id="30" w:name="经验pdf绘制"/>
     <w:p>
       <w:pPr>
         <w:pStyle w:val="Heading4"/>
@@ -2701,6 +2515,35 @@
       </w:pPr>
       <w:r>
         <w:rPr>
+          <w:rStyle w:val="ImportTok"/>
+        </w:rPr>
+        <w:t xml:space="preserve">from</w:t>
+      </w:r>
+      <w:r>
+        <w:rPr>
+          <w:rStyle w:val="NormalTok"/>
+        </w:rPr>
+        <w:t xml:space="preserve"> matplotlib </w:t>
+      </w:r>
+      <w:r>
+        <w:rPr>
+          <w:rStyle w:val="ImportTok"/>
+        </w:rPr>
+        <w:t xml:space="preserve">import</w:t>
+      </w:r>
+      <w:r>
+        <w:rPr>
+          <w:rStyle w:val="NormalTok"/>
+        </w:rPr>
+        <w:t xml:space="preserve"> font_manager</w:t>
+      </w:r>
+    </w:p>
+    <w:p>
+      <w:pPr>
+        <w:pStyle w:val="SourceCode"/>
+      </w:pPr>
+      <w:r>
+        <w:rPr>
           <w:rStyle w:val="CommentTok"/>
         </w:rPr>
         <w:t xml:space="preserve"># 设置matplotlib支持中文显示</w:t>
@@ -2797,36 +2640,112 @@
       </w:r>
       <w:r>
         <w:rPr>
+          <w:rStyle w:val="NormalTok"/>
+        </w:rPr>
+        <w:t xml:space="preserve">font </w:t>
+      </w:r>
+      <w:r>
+        <w:rPr>
+          <w:rStyle w:val="OperatorTok"/>
+        </w:rPr>
+        <w:t xml:space="preserve">=</w:t>
+      </w:r>
+      <w:r>
+        <w:rPr>
+          <w:rStyle w:val="NormalTok"/>
+        </w:rPr>
+        <w:t xml:space="preserve"> font_manager.FontProperties(fname</w:t>
+      </w:r>
+      <w:r>
+        <w:rPr>
+          <w:rStyle w:val="OperatorTok"/>
+        </w:rPr>
+        <w:t xml:space="preserve">=</w:t>
+      </w:r>
+      <w:r>
+        <w:rPr>
+          <w:rStyle w:val="StringTok"/>
+        </w:rPr>
+        <w:t xml:space="preserve">"/usr/share/fonts/opentype/noto/NotoSansCJK-Regular.ttc"</w:t>
+      </w:r>
+      <w:r>
+        <w:rPr>
+          <w:rStyle w:val="NormalTok"/>
+        </w:rPr>
+        <w:t xml:space="preserve">)</w:t>
+      </w:r>
+      <w:r>
+        <w:br/>
+      </w:r>
+      <w:r>
+        <w:rPr>
+          <w:rStyle w:val="NormalTok"/>
+        </w:rPr>
+        <w:t xml:space="preserve">plt.rcParams[</w:t>
+      </w:r>
+      <w:r>
+        <w:rPr>
+          <w:rStyle w:val="StringTok"/>
+        </w:rPr>
+        <w:t xml:space="preserve">'font.sans-serif'</w:t>
+      </w:r>
+      <w:r>
+        <w:rPr>
+          <w:rStyle w:val="NormalTok"/>
+        </w:rPr>
+        <w:t xml:space="preserve">] </w:t>
+      </w:r>
+      <w:r>
+        <w:rPr>
+          <w:rStyle w:val="OperatorTok"/>
+        </w:rPr>
+        <w:t xml:space="preserve">=</w:t>
+      </w:r>
+      <w:r>
+        <w:rPr>
+          <w:rStyle w:val="NormalTok"/>
+        </w:rPr>
+        <w:t xml:space="preserve"> [font.get_name()]</w:t>
+      </w:r>
+    </w:p>
+    <w:p>
+      <w:pPr>
+        <w:pStyle w:val="SourceCode"/>
+      </w:pPr>
+      <w:r>
+        <w:rPr>
           <w:rStyle w:val="ImportTok"/>
         </w:rPr>
-        <w:t xml:space="preserve">from</w:t>
-      </w:r>
-      <w:r>
-        <w:rPr>
-          <w:rStyle w:val="NormalTok"/>
-        </w:rPr>
-        <w:t xml:space="preserve"> matplotlib </w:t>
+        <w:t xml:space="preserve">import</w:t>
+      </w:r>
+      <w:r>
+        <w:rPr>
+          <w:rStyle w:val="NormalTok"/>
+        </w:rPr>
+        <w:t xml:space="preserve"> seaborn </w:t>
       </w:r>
       <w:r>
         <w:rPr>
           <w:rStyle w:val="ImportTok"/>
         </w:rPr>
-        <w:t xml:space="preserve">import</w:t>
-      </w:r>
-      <w:r>
-        <w:rPr>
-          <w:rStyle w:val="NormalTok"/>
-        </w:rPr>
-        <w:t xml:space="preserve"> font_manager</w:t>
-      </w:r>
-      <w:r>
-        <w:br/>
-      </w:r>
-      <w:r>
-        <w:rPr>
-          <w:rStyle w:val="NormalTok"/>
-        </w:rPr>
-        <w:t xml:space="preserve">font </w:t>
+        <w:t xml:space="preserve">as</w:t>
+      </w:r>
+      <w:r>
+        <w:rPr>
+          <w:rStyle w:val="NormalTok"/>
+        </w:rPr>
+        <w:t xml:space="preserve"> sns</w:t>
+      </w:r>
+    </w:p>
+    <w:p>
+      <w:pPr>
+        <w:pStyle w:val="SourceCode"/>
+      </w:pPr>
+      <w:r>
+        <w:rPr>
+          <w:rStyle w:val="NormalTok"/>
+        </w:rPr>
+        <w:t xml:space="preserve">plt.figure(figsize</w:t>
       </w:r>
       <w:r>
         <w:rPr>
@@ -2838,80 +2757,6 @@
         <w:rPr>
           <w:rStyle w:val="NormalTok"/>
         </w:rPr>
-        <w:t xml:space="preserve"> font_manager.FontProperties(fname</w:t>
-      </w:r>
-      <w:r>
-        <w:rPr>
-          <w:rStyle w:val="OperatorTok"/>
-        </w:rPr>
-        <w:t xml:space="preserve">=</w:t>
-      </w:r>
-      <w:r>
-        <w:rPr>
-          <w:rStyle w:val="StringTok"/>
-        </w:rPr>
-        <w:t xml:space="preserve">"/usr/share/fonts/opentype/noto/NotoSansCJK-Regular.ttc"</w:t>
-      </w:r>
-      <w:r>
-        <w:rPr>
-          <w:rStyle w:val="NormalTok"/>
-        </w:rPr>
-        <w:t xml:space="preserve">)</w:t>
-      </w:r>
-      <w:r>
-        <w:br/>
-      </w:r>
-      <w:r>
-        <w:rPr>
-          <w:rStyle w:val="NormalTok"/>
-        </w:rPr>
-        <w:t xml:space="preserve">plt.rcParams[</w:t>
-      </w:r>
-      <w:r>
-        <w:rPr>
-          <w:rStyle w:val="StringTok"/>
-        </w:rPr>
-        <w:t xml:space="preserve">'font.sans-serif'</w:t>
-      </w:r>
-      <w:r>
-        <w:rPr>
-          <w:rStyle w:val="NormalTok"/>
-        </w:rPr>
-        <w:t xml:space="preserve">] </w:t>
-      </w:r>
-      <w:r>
-        <w:rPr>
-          <w:rStyle w:val="OperatorTok"/>
-        </w:rPr>
-        <w:t xml:space="preserve">=</w:t>
-      </w:r>
-      <w:r>
-        <w:rPr>
-          <w:rStyle w:val="NormalTok"/>
-        </w:rPr>
-        <w:t xml:space="preserve"> [font.get_name()]</w:t>
-      </w:r>
-    </w:p>
-    <w:p>
-      <w:pPr>
-        <w:pStyle w:val="SourceCode"/>
-      </w:pPr>
-      <w:r>
-        <w:rPr>
-          <w:rStyle w:val="NormalTok"/>
-        </w:rPr>
-        <w:t xml:space="preserve">plt.figure(figsize</w:t>
-      </w:r>
-      <w:r>
-        <w:rPr>
-          <w:rStyle w:val="OperatorTok"/>
-        </w:rPr>
-        <w:t xml:space="preserve">=</w:t>
-      </w:r>
-      <w:r>
-        <w:rPr>
-          <w:rStyle w:val="NormalTok"/>
-        </w:rPr>
         <w:t xml:space="preserve">(</w:t>
       </w:r>
       <w:r>
@@ -2937,33 +2782,6 @@
           <w:rStyle w:val="NormalTok"/>
         </w:rPr>
         <w:t xml:space="preserve">))</w:t>
-      </w:r>
-      <w:r>
-        <w:br/>
-      </w:r>
-      <w:r>
-        <w:rPr>
-          <w:rStyle w:val="ImportTok"/>
-        </w:rPr>
-        <w:t xml:space="preserve">import</w:t>
-      </w:r>
-      <w:r>
-        <w:rPr>
-          <w:rStyle w:val="NormalTok"/>
-        </w:rPr>
-        <w:t xml:space="preserve"> seaborn </w:t>
-      </w:r>
-      <w:r>
-        <w:rPr>
-          <w:rStyle w:val="ImportTok"/>
-        </w:rPr>
-        <w:t xml:space="preserve">as</w:t>
-      </w:r>
-      <w:r>
-        <w:rPr>
-          <w:rStyle w:val="NormalTok"/>
-        </w:rPr>
-        <w:t xml:space="preserve"> sns</w:t>
       </w:r>
       <w:r>
         <w:br/>
@@ -3205,18 +3023,18 @@
           <wp:inline>
             <wp:extent cx="4525818" cy="4719781"/>
             <wp:effectExtent b="0" l="0" r="0" t="0"/>
-            <wp:docPr descr="" title="" id="33" name="Picture"/>
+            <wp:docPr descr="" title="" id="28" name="Picture"/>
             <a:graphic>
               <a:graphicData uri="http://schemas.openxmlformats.org/drawingml/2006/picture">
                 <pic:pic>
                   <pic:nvPicPr>
-                    <pic:cNvPr descr="anova_files/figure-docx/cell-8-output-2.png" id="34" name="Picture"/>
+                    <pic:cNvPr descr="anova_files/figure-docx/cell-12-output-2.png" id="29" name="Picture"/>
                     <pic:cNvPicPr>
                       <a:picLocks noChangeArrowheads="1" noChangeAspect="1"/>
                     </pic:cNvPicPr>
                   </pic:nvPicPr>
                   <pic:blipFill>
-                    <a:blip r:embed="rId32"/>
+                    <a:blip r:embed="rId27"/>
                     <a:stretch>
                       <a:fillRect/>
                     </a:stretch>
@@ -3251,8 +3069,8 @@
         <w:t xml:space="preserve">上面的图不仅画了histogram，还画了kde曲线，kde是kernel density estimation的缩写，是一种非参数统计方法，用来估计概率密度函数。由于不是重点，这里不展开介绍，暂时只需要知道它和histogram类似都能反映分布，但是是连续曲线，所以可解释性较好。</w:t>
       </w:r>
     </w:p>
-    <w:bookmarkEnd w:id="35"/>
-    <w:bookmarkStart w:id="43" w:name="正态性检验"/>
+    <w:bookmarkEnd w:id="30"/>
+    <w:bookmarkStart w:id="35" w:name="正态性检验"/>
     <w:p>
       <w:pPr>
         <w:pStyle w:val="Heading4"/>
@@ -3285,7 +3103,7 @@
       <w:r>
         <w:t xml:space="preserve"> </w:t>
       </w:r>
-      <w:hyperlink r:id="rId36">
+      <w:hyperlink r:id="rId31">
         <w:r>
           <w:rPr>
             <w:rStyle w:val="Hyperlink"/>
@@ -3296,7 +3114,7 @@
       <w:r>
         <w:t xml:space="preserve"> </w:t>
       </w:r>
-      <w:hyperlink r:id="rId37">
+      <w:hyperlink r:id="rId32">
         <w:r>
           <w:rPr>
             <w:rStyle w:val="Hyperlink"/>
@@ -3328,87 +3146,559 @@
     </w:p>
     <w:p>
       <w:pPr>
+        <w:pStyle w:val="SourceCode"/>
+      </w:pPr>
+      <w:r>
+        <w:rPr>
+          <w:rStyle w:val="VerbatimChar"/>
+        </w:rPr>
+        <w:t xml:space="preserve">graph LR</w:t>
+      </w:r>
+      <w:r>
+        <w:br/>
+      </w:r>
+      <w:r>
+        <w:rPr>
+          <w:rStyle w:val="VerbatimChar"/>
+        </w:rPr>
+        <w:t xml:space="preserve">    A[正态性检验] --&gt; B[Shapiro-Wilk 夏皮罗-威尔克 检验]</w:t>
+      </w:r>
+      <w:r>
+        <w:br/>
+      </w:r>
+      <w:r>
+        <w:rPr>
+          <w:rStyle w:val="VerbatimChar"/>
+        </w:rPr>
+        <w:t xml:space="preserve">    A --&gt; C[Kolmogorov-Smirnov检验]</w:t>
+      </w:r>
+      <w:r>
+        <w:br/>
+      </w:r>
+      <w:r>
+        <w:rPr>
+          <w:rStyle w:val="VerbatimChar"/>
+        </w:rPr>
+        <w:t xml:space="preserve">    A --&gt; D[Anderson-Darling 安德森-达令检验]</w:t>
+      </w:r>
+      <w:r>
+        <w:br/>
+      </w:r>
+      <w:r>
+        <w:rPr>
+          <w:rStyle w:val="VerbatimChar"/>
+        </w:rPr>
+        <w:t xml:space="preserve">    A --&gt; E[D'Agostino-Pearson检验]</w:t>
+      </w:r>
+      <w:r>
+        <w:br/>
+      </w:r>
+      <w:r>
+        <w:rPr>
+          <w:rStyle w:val="VerbatimChar"/>
+        </w:rPr>
+        <w:t xml:space="preserve">    A --&gt; Z[Lilliefors检验]</w:t>
+      </w:r>
+      <w:r>
+        <w:br/>
+      </w:r>
+      <w:r>
+        <w:br/>
+      </w:r>
+      <w:r>
+        <w:rPr>
+          <w:rStyle w:val="VerbatimChar"/>
+        </w:rPr>
+        <w:t xml:space="preserve">    B --&gt; F[零假设: 数据集来自于正态分布]</w:t>
+      </w:r>
+      <w:r>
+        <w:br/>
+      </w:r>
+      <w:r>
+        <w:rPr>
+          <w:rStyle w:val="VerbatimChar"/>
+        </w:rPr>
+        <w:t xml:space="preserve">    B --&gt; G[使用条件: 小样本, 具体来说n&lt;50]</w:t>
+      </w:r>
+      <w:r>
+        <w:br/>
+      </w:r>
+      <w:r>
+        <w:rPr>
+          <w:rStyle w:val="VerbatimChar"/>
+        </w:rPr>
+        <w:t xml:space="preserve">    B --&gt; H[优点: 灵敏度高, 被认为是小样本情况下最强大的检验, 计算效率高]</w:t>
+      </w:r>
+      <w:r>
+        <w:br/>
+      </w:r>
+      <w:r>
+        <w:rPr>
+          <w:rStyle w:val="VerbatimChar"/>
+        </w:rPr>
+        <w:t xml:space="preserve">    B --&gt; I[缺点: 不适用于大样本, 过度敏感, 可能数据稍微偏离就误判不符合正态分布 ] </w:t>
+      </w:r>
+      <w:r>
+        <w:br/>
+      </w:r>
+      <w:r>
+        <w:br/>
+      </w:r>
+      <w:r>
+        <w:rPr>
+          <w:rStyle w:val="VerbatimChar"/>
+        </w:rPr>
+        <w:t xml:space="preserve">    C --&gt; J[零假设: 样本来自的总体与指定的理论分布无显著差异]</w:t>
+      </w:r>
+      <w:r>
+        <w:br/>
+      </w:r>
+      <w:r>
+        <w:rPr>
+          <w:rStyle w:val="VerbatimChar"/>
+        </w:rPr>
+        <w:t xml:space="preserve">    C --&gt; K[使用条件: 适用于连续分布, 大样本]</w:t>
+      </w:r>
+      <w:r>
+        <w:br/>
+      </w:r>
+      <w:r>
+        <w:rPr>
+          <w:rStyle w:val="VerbatimChar"/>
+        </w:rPr>
+        <w:t xml:space="preserve">    C --&gt; L[优点: 无需分布假设, 可以两列样本直接比较, 不需要指定分布参数]</w:t>
+      </w:r>
+      <w:r>
+        <w:br/>
+      </w:r>
+      <w:r>
+        <w:rPr>
+          <w:rStyle w:val="VerbatimChar"/>
+        </w:rPr>
+        <w:t xml:space="preserve">    C --&gt; M[缺点: 小样本上不够强大]</w:t>
+      </w:r>
+      <w:r>
+        <w:br/>
+      </w:r>
+      <w:r>
+        <w:br/>
+      </w:r>
+      <w:r>
+        <w:rPr>
+          <w:rStyle w:val="VerbatimChar"/>
+        </w:rPr>
+        <w:t xml:space="preserve">    D --&gt; N[零假设: 样本来自的总体与指定的理论分布无显著差异]</w:t>
+      </w:r>
+      <w:r>
+        <w:br/>
+      </w:r>
+      <w:r>
+        <w:rPr>
+          <w:rStyle w:val="VerbatimChar"/>
+        </w:rPr>
+        <w:t xml:space="preserve">    D --&gt; O[使用条件: 适用于各种样本大小, 特别是当需要重视分布尾部差异时]</w:t>
+      </w:r>
+      <w:r>
+        <w:br/>
+      </w:r>
+      <w:r>
+        <w:rPr>
+          <w:rStyle w:val="VerbatimChar"/>
+        </w:rPr>
+        <w:t xml:space="preserve">    D --&gt; P[优点: 更重视分布尾部, 某些情况下比KS强大]</w:t>
+      </w:r>
+      <w:r>
+        <w:br/>
+      </w:r>
+      <w:r>
+        <w:rPr>
+          <w:rStyle w:val="VerbatimChar"/>
+        </w:rPr>
+        <w:t xml:space="preserve">    D --&gt; Q[缺点: 计算复杂, 每一个分布需要计算特定的临界值]</w:t>
+      </w:r>
+      <w:r>
+        <w:br/>
+      </w:r>
+      <w:r>
+        <w:br/>
+      </w:r>
+      <w:r>
+        <w:rPr>
+          <w:rStyle w:val="VerbatimChar"/>
+        </w:rPr>
+        <w:t xml:space="preserve">    E --&gt; R[零假设: 数据集来自于正态分布]</w:t>
+      </w:r>
+      <w:r>
+        <w:br/>
+      </w:r>
+      <w:r>
+        <w:rPr>
+          <w:rStyle w:val="VerbatimChar"/>
+        </w:rPr>
+        <w:t xml:space="preserve">    E --&gt; S[使用条件: 大多数情况都可以]</w:t>
+      </w:r>
+      <w:r>
+        <w:br/>
+      </w:r>
+      <w:r>
+        <w:rPr>
+          <w:rStyle w:val="VerbatimChar"/>
+        </w:rPr>
+        <w:t xml:space="preserve">    E --&gt; T[优点: 基于偏度和峰度系数]</w:t>
+      </w:r>
+      <w:r>
+        <w:br/>
+      </w:r>
+      <w:r>
+        <w:rPr>
+          <w:rStyle w:val="VerbatimChar"/>
+        </w:rPr>
+        <w:t xml:space="preserve">    E --&gt; U[缺点: 结果容易受到异常值的影响]</w:t>
+      </w:r>
+      <w:r>
+        <w:br/>
+      </w:r>
+      <w:r>
+        <w:br/>
+      </w:r>
+      <w:r>
+        <w:rPr>
+          <w:rStyle w:val="VerbatimChar"/>
+        </w:rPr>
+        <w:t xml:space="preserve">    Z --&gt; V[零假设: 数据集来自于正态分布]</w:t>
+      </w:r>
+      <w:r>
+        <w:br/>
+      </w:r>
+      <w:r>
+        <w:rPr>
+          <w:rStyle w:val="VerbatimChar"/>
+        </w:rPr>
+        <w:t xml:space="preserve">    Z --&gt; W[使用条件: 适用于小样本数据]</w:t>
+      </w:r>
+      <w:r>
+        <w:br/>
+      </w:r>
+      <w:r>
+        <w:rPr>
+          <w:rStyle w:val="VerbatimChar"/>
+        </w:rPr>
+        <w:t xml:space="preserve">    Z --&gt; X[优点: 虽然是检验正态性, 但是不用假设是来自于哪一个正态分布, 就是均值方差不用指定, 因为是KS检验的改进版]</w:t>
+      </w:r>
+      <w:r>
+        <w:br/>
+      </w:r>
+      <w:r>
+        <w:rPr>
+          <w:rStyle w:val="VerbatimChar"/>
+        </w:rPr>
+        <w:t xml:space="preserve">    Z --&gt; Y[缺点: 对于非独立同分布的数据不适用]</w:t>
+      </w:r>
+    </w:p>
+    <w:p>
+      <w:pPr>
+        <w:pStyle w:val="FirstParagraph"/>
+      </w:pPr>
+      <w:r>
+        <w:t xml:space="preserve">根据 https://www.lcgdbzz.org/custom/news/id/7951， 样本量大被认为是大于2000，</w:t>
+      </w:r>
+      <w:r>
+        <w:t xml:space="preserve"> </w:t>
+      </w:r>
+      <w:r>
+        <w:t xml:space="preserve">而根据https://blog.csdn.net/book_dw5189/article/details/133475648， 样本量&lt;50或者 &lt;200就认为小。</w:t>
+      </w:r>
+      <w:r>
+        <w:t xml:space="preserve"> </w:t>
+      </w:r>
+      <w:r>
+        <w:t xml:space="preserve">论文 https://www.amu.edu.my/wp-content/uploads/2024/01/V1_1_2023_Proceedings-of-Science-and-Management-2.pdf 中采用了 50 的说法。</w:t>
+      </w:r>
+    </w:p>
+    <w:p>
+      <w:pPr>
         <w:pStyle w:val="BodyText"/>
       </w:pPr>
-    </w:p>
-    <w:p>
-      <w:pPr>
-        <w:pStyle w:val="BodyText"/>
-      </w:pPr>
-      <w:r>
-        <w:drawing>
-          <wp:inline>
-            <wp:extent cx="5334000" cy="7273272"/>
-            <wp:effectExtent b="0" l="0" r="0" t="0"/>
-            <wp:docPr descr="" title="" id="39" name="Picture"/>
-            <a:graphic>
-              <a:graphicData uri="http://schemas.openxmlformats.org/drawingml/2006/picture">
-                <pic:pic>
-                  <pic:nvPicPr>
-                    <pic:cNvPr descr="anova_files/figure-docx/mermaid-figure-1.png" id="40" name="Picture"/>
-                    <pic:cNvPicPr>
-                      <a:picLocks noChangeArrowheads="1" noChangeAspect="1"/>
-                    </pic:cNvPicPr>
-                  </pic:nvPicPr>
-                  <pic:blipFill>
-                    <a:blip r:embed="rId38"/>
-                    <a:stretch>
-                      <a:fillRect/>
-                    </a:stretch>
-                  </pic:blipFill>
-                  <pic:spPr bwMode="auto">
-                    <a:xfrm>
-                      <a:off x="0" y="0"/>
-                      <a:ext cx="5334000" cy="7273272"/>
-                    </a:xfrm>
-                    <a:prstGeom prst="rect">
-                      <a:avLst/>
-                    </a:prstGeom>
-                    <a:noFill/>
-                    <a:ln w="9525">
-                      <a:noFill/>
-                      <a:headEnd/>
-                      <a:tailEnd/>
-                    </a:ln>
-                  </pic:spPr>
-                </pic:pic>
-              </a:graphicData>
-            </a:graphic>
-          </wp:inline>
-        </w:drawing>
-      </w:r>
-    </w:p>
-    <w:p>
-      <w:pPr>
-        <w:pStyle w:val="BodyText"/>
-      </w:pPr>
-    </w:p>
-    <w:p>
-      <w:pPr>
-        <w:pStyle w:val="BodyText"/>
-      </w:pPr>
-      <w:r>
-        <w:t xml:space="preserve">根据 https://www.lcgdbzz.org/custom/news/id/7951， 样本量大被认为是大于2000，</w:t>
+      <w:r>
+        <w:t xml:space="preserve">我们的样本量是：</w:t>
+      </w:r>
+    </w:p>
+    <w:p>
+      <w:pPr>
+        <w:pStyle w:val="SourceCode"/>
+      </w:pPr>
+      <w:r>
+        <w:rPr>
+          <w:rStyle w:val="BuiltInTok"/>
+        </w:rPr>
+        <w:t xml:space="preserve">len</w:t>
+      </w:r>
+      <w:r>
+        <w:rPr>
+          <w:rStyle w:val="NormalTok"/>
+        </w:rPr>
+        <w:t xml:space="preserve">(df)</w:t>
+      </w:r>
+    </w:p>
+    <w:p>
+      <w:pPr>
+        <w:pStyle w:val="SourceCode"/>
+      </w:pPr>
+      <w:r>
+        <w:rPr>
+          <w:rStyle w:val="VerbatimChar"/>
+        </w:rPr>
+        <w:t xml:space="preserve">2040</w:t>
+      </w:r>
+    </w:p>
+    <w:p>
+      <w:pPr>
+        <w:pStyle w:val="FirstParagraph"/>
+      </w:pPr>
+      <w:r>
+        <w:t xml:space="preserve">不管是上面的哪个说法，都应该认为是大样本量，所以我们应当采用 KS AD 和 DP 检验，而不应该采用SW和L检验。</w:t>
+      </w:r>
+    </w:p>
+    <w:p>
+      <w:pPr>
+        <w:pStyle w:val="SourceCode"/>
+      </w:pPr>
+      <w:r>
+        <w:rPr>
+          <w:rStyle w:val="CommentTok"/>
+        </w:rPr>
+        <w:t xml:space="preserve"># 提取第七列数据</w:t>
+      </w:r>
+      <w:r>
+        <w:br/>
+      </w:r>
+      <w:r>
+        <w:rPr>
+          <w:rStyle w:val="CommentTok"/>
+        </w:rPr>
+        <w:t xml:space="preserve"># data_column = df.iloc[:, 7-1]</w:t>
+      </w:r>
+      <w:r>
+        <w:br/>
+      </w:r>
+      <w:r>
+        <w:rPr>
+          <w:rStyle w:val="NormalTok"/>
+        </w:rPr>
+        <w:t xml:space="preserve">data_column </w:t>
+      </w:r>
+      <w:r>
+        <w:rPr>
+          <w:rStyle w:val="OperatorTok"/>
+        </w:rPr>
+        <w:t xml:space="preserve">=</w:t>
+      </w:r>
+      <w:r>
+        <w:rPr>
+          <w:rStyle w:val="NormalTok"/>
+        </w:rPr>
+        <w:t xml:space="preserve"> df[df.columns[</w:t>
+      </w:r>
+      <w:r>
+        <w:rPr>
+          <w:rStyle w:val="DecValTok"/>
+        </w:rPr>
+        <w:t xml:space="preserve">7</w:t>
+      </w:r>
+      <w:r>
+        <w:rPr>
+          <w:rStyle w:val="OperatorTok"/>
+        </w:rPr>
+        <w:t xml:space="preserve">-</w:t>
+      </w:r>
+      <w:r>
+        <w:rPr>
+          <w:rStyle w:val="DecValTok"/>
+        </w:rPr>
+        <w:t xml:space="preserve">1</w:t>
+      </w:r>
+      <w:r>
+        <w:rPr>
+          <w:rStyle w:val="NormalTok"/>
+        </w:rPr>
+        <w:t xml:space="preserve">]]</w:t>
+      </w:r>
+    </w:p>
+    <w:p>
+      <w:pPr>
+        <w:pStyle w:val="SourceCode"/>
+      </w:pPr>
+      <w:r>
+        <w:rPr>
+          <w:rStyle w:val="NormalTok"/>
+        </w:rPr>
+        <w:t xml:space="preserve">data_column</w:t>
+      </w:r>
+    </w:p>
+    <w:p>
+      <w:pPr>
+        <w:pStyle w:val="SourceCode"/>
+      </w:pPr>
+      <w:r>
+        <w:rPr>
+          <w:rStyle w:val="VerbatimChar"/>
+        </w:rPr>
+        <w:t xml:space="preserve">0       26.681818</w:t>
+      </w:r>
+      <w:r>
+        <w:br/>
+      </w:r>
+      <w:r>
+        <w:rPr>
+          <w:rStyle w:val="VerbatimChar"/>
+        </w:rPr>
+        <w:t xml:space="preserve">1       27.500000</w:t>
+      </w:r>
+      <w:r>
+        <w:br/>
+      </w:r>
+      <w:r>
+        <w:rPr>
+          <w:rStyle w:val="VerbatimChar"/>
+        </w:rPr>
+        <w:t xml:space="preserve">2       23.415385</w:t>
+      </w:r>
+      <w:r>
+        <w:br/>
+      </w:r>
+      <w:r>
+        <w:rPr>
+          <w:rStyle w:val="VerbatimChar"/>
+        </w:rPr>
+        <w:t xml:space="preserve">3       29.409091</w:t>
+      </w:r>
+      <w:r>
+        <w:br/>
+      </w:r>
+      <w:r>
+        <w:rPr>
+          <w:rStyle w:val="VerbatimChar"/>
+        </w:rPr>
+        <w:t xml:space="preserve">4       30.319672</w:t>
+      </w:r>
+      <w:r>
+        <w:br/>
+      </w:r>
+      <w:r>
+        <w:rPr>
+          <w:rStyle w:val="VerbatimChar"/>
+        </w:rPr>
+        <w:t xml:space="preserve">          ...    </w:t>
+      </w:r>
+      <w:r>
+        <w:br/>
+      </w:r>
+      <w:r>
+        <w:rPr>
+          <w:rStyle w:val="VerbatimChar"/>
+        </w:rPr>
+        <w:t xml:space="preserve">2035    28.330000</w:t>
+      </w:r>
+      <w:r>
+        <w:br/>
+      </w:r>
+      <w:r>
+        <w:rPr>
+          <w:rStyle w:val="VerbatimChar"/>
+        </w:rPr>
+        <w:t xml:space="preserve">2036    27.928571</w:t>
+      </w:r>
+      <w:r>
+        <w:br/>
+      </w:r>
+      <w:r>
+        <w:rPr>
+          <w:rStyle w:val="VerbatimChar"/>
+        </w:rPr>
+        <w:t xml:space="preserve">2037    25.723810</w:t>
+      </w:r>
+      <w:r>
+        <w:br/>
+      </w:r>
+      <w:r>
+        <w:rPr>
+          <w:rStyle w:val="VerbatimChar"/>
+        </w:rPr>
+        <w:t xml:space="preserve">2038    27.085714</w:t>
+      </w:r>
+      <w:r>
+        <w:br/>
+      </w:r>
+      <w:r>
+        <w:rPr>
+          <w:rStyle w:val="VerbatimChar"/>
+        </w:rPr>
+        <w:t xml:space="preserve">2039    27.223301</w:t>
+      </w:r>
+      <w:r>
+        <w:br/>
+      </w:r>
+      <w:r>
+        <w:rPr>
+          <w:rStyle w:val="VerbatimChar"/>
+        </w:rPr>
+        <w:t xml:space="preserve">Name: 平均年龄, Length: 2040, dtype: float64</w:t>
+      </w:r>
+    </w:p>
+    <w:p>
+      <w:pPr>
+        <w:pStyle w:val="FirstParagraph"/>
+      </w:pPr>
+      <w:r>
+        <w:t xml:space="preserve">首先是KS检验，刚才思维导图我们有个地方说的模糊，其实KS检验有两个，一个是单样本，一个是双样本，单样本就是直接和理论分布比，双样本是两列样本去比。</w:t>
       </w:r>
       <w:r>
         <w:t xml:space="preserve"> </w:t>
       </w:r>
       <w:r>
-        <w:t xml:space="preserve">而根据https://blog.csdn.net/book_dw5189/article/details/133475648， 样本量&lt;50或者 &lt;200就认为小。</w:t>
+        <w:t xml:space="preserve">这里我的疑问是，</w:t>
       </w:r>
       <w:r>
         <w:t xml:space="preserve"> </w:t>
       </w:r>
       <w:r>
-        <w:t xml:space="preserve">论文 https://www.amu.edu.my/wp-content/uploads/2024/01/V1_1_2023_Proceedings-of-Science-and-Management-2.pdf 中采用了 50 的说法。</w:t>
-      </w:r>
-    </w:p>
-    <w:p>
-      <w:pPr>
-        <w:pStyle w:val="BodyText"/>
-      </w:pPr>
-      <w:r>
-        <w:t xml:space="preserve">我们的样本量是：</w:t>
+        <w:t xml:space="preserve">- 两列样本的样本量可以不一样大吗？</w:t>
+      </w:r>
+      <w:r>
+        <w:t xml:space="preserve"> </w:t>
+      </w:r>
+      <w:r>
+        <w:t xml:space="preserve">- 答，不需要，双样本测试的时候，不要求两列样本的样本量相同。</w:t>
+      </w:r>
+      <w:r>
+        <w:t xml:space="preserve"> </w:t>
+      </w:r>
+      <w:r>
+        <w:t xml:space="preserve">- 单样本KS检验是不是通过把理论分布采样出来得到第二个样本列，然后调用双样本KS检验去实现的？还是说另有方法？</w:t>
+      </w:r>
+      <w:r>
+        <w:t xml:space="preserve"> </w:t>
+      </w:r>
+      <w:r>
+        <w:t xml:space="preserve">- 参考 https://en.wikipedia.org/wiki/Kolmogorov%E2%80%93Smirnov_test</w:t>
+      </w:r>
+      <w:r>
+        <w:t xml:space="preserve"> </w:t>
+      </w:r>
+      <w:r>
+        <w:t xml:space="preserve">- KS检验的统计量是两个分布的最大差值，可以是经验分布或者理论分布。</w:t>
+      </w:r>
+      <w:r>
+        <w:t xml:space="preserve"> </w:t>
+      </w:r>
+      <w:r>
+        <w:t xml:space="preserve">- 如果是经验分布和理论分布去算KS值，是否要采样理论分布呢？</w:t>
+      </w:r>
+      <w:r>
+        <w:t xml:space="preserve"> </w:t>
+      </w:r>
+      <w:r>
+        <w:t xml:space="preserve">- 这个我暂时无法找到可信答案。</w:t>
       </w:r>
     </w:p>
     <w:p>
@@ -3417,15 +3707,176 @@
       </w:pPr>
       <w:r>
         <w:rPr>
+          <w:rStyle w:val="ImportTok"/>
+        </w:rPr>
+        <w:t xml:space="preserve">from</w:t>
+      </w:r>
+      <w:r>
+        <w:rPr>
+          <w:rStyle w:val="NormalTok"/>
+        </w:rPr>
+        <w:t xml:space="preserve"> scipy </w:t>
+      </w:r>
+      <w:r>
+        <w:rPr>
+          <w:rStyle w:val="ImportTok"/>
+        </w:rPr>
+        <w:t xml:space="preserve">import</w:t>
+      </w:r>
+      <w:r>
+        <w:rPr>
+          <w:rStyle w:val="NormalTok"/>
+        </w:rPr>
+        <w:t xml:space="preserve"> stats</w:t>
+      </w:r>
+    </w:p>
+    <w:p>
+      <w:pPr>
+        <w:pStyle w:val="SourceCode"/>
+      </w:pPr>
+      <w:r>
+        <w:rPr>
+          <w:rStyle w:val="CommentTok"/>
+        </w:rPr>
+        <w:t xml:space="preserve"># 进行Kolmogorov-Smirnov检验</w:t>
+      </w:r>
+      <w:r>
+        <w:br/>
+      </w:r>
+      <w:r>
+        <w:rPr>
+          <w:rStyle w:val="CommentTok"/>
+        </w:rPr>
+        <w:t xml:space="preserve"># ks_stat, ks_pvalue = stats.kstest(data_column, 'norm')</w:t>
+      </w:r>
+      <w:r>
+        <w:br/>
+      </w:r>
+      <w:r>
+        <w:rPr>
+          <w:rStyle w:val="CommentTok"/>
+        </w:rPr>
+        <w:t xml:space="preserve"># 另一种写法</w:t>
+      </w:r>
+      <w:r>
+        <w:br/>
+      </w:r>
+      <w:r>
+        <w:rPr>
+          <w:rStyle w:val="NormalTok"/>
+        </w:rPr>
+        <w:t xml:space="preserve">res </w:t>
+      </w:r>
+      <w:r>
+        <w:rPr>
+          <w:rStyle w:val="OperatorTok"/>
+        </w:rPr>
+        <w:t xml:space="preserve">=</w:t>
+      </w:r>
+      <w:r>
+        <w:rPr>
+          <w:rStyle w:val="NormalTok"/>
+        </w:rPr>
+        <w:t xml:space="preserve"> stats.ks_1samp(data_column, stats.norm.cdf, alternative</w:t>
+      </w:r>
+      <w:r>
+        <w:rPr>
+          <w:rStyle w:val="OperatorTok"/>
+        </w:rPr>
+        <w:t xml:space="preserve">=</w:t>
+      </w:r>
+      <w:r>
+        <w:rPr>
+          <w:rStyle w:val="StringTok"/>
+        </w:rPr>
+        <w:t xml:space="preserve">'two-sided'</w:t>
+      </w:r>
+      <w:r>
+        <w:rPr>
+          <w:rStyle w:val="NormalTok"/>
+        </w:rPr>
+        <w:t xml:space="preserve">)</w:t>
+      </w:r>
+      <w:r>
+        <w:br/>
+      </w:r>
+      <w:r>
+        <w:rPr>
+          <w:rStyle w:val="ControlFlowTok"/>
+        </w:rPr>
+        <w:t xml:space="preserve">if</w:t>
+      </w:r>
+      <w:r>
+        <w:rPr>
+          <w:rStyle w:val="NormalTok"/>
+        </w:rPr>
+        <w:t xml:space="preserve"> res.pvalue </w:t>
+      </w:r>
+      <w:r>
+        <w:rPr>
+          <w:rStyle w:val="OperatorTok"/>
+        </w:rPr>
+        <w:t xml:space="preserve">&lt;</w:t>
+      </w:r>
+      <w:r>
+        <w:rPr>
+          <w:rStyle w:val="NormalTok"/>
+        </w:rPr>
+        <w:t xml:space="preserve"> </w:t>
+      </w:r>
+      <w:r>
+        <w:rPr>
+          <w:rStyle w:val="FloatTok"/>
+        </w:rPr>
+        <w:t xml:space="preserve">0.05</w:t>
+      </w:r>
+      <w:r>
+        <w:rPr>
+          <w:rStyle w:val="NormalTok"/>
+        </w:rPr>
+        <w:t xml:space="preserve">:</w:t>
+      </w:r>
+      <w:r>
+        <w:br/>
+      </w:r>
+      <w:r>
+        <w:rPr>
+          <w:rStyle w:val="NormalTok"/>
+        </w:rPr>
+        <w:t xml:space="preserve">    </w:t>
+      </w:r>
+      <w:r>
+        <w:rPr>
           <w:rStyle w:val="BuiltInTok"/>
         </w:rPr>
-        <w:t xml:space="preserve">len</w:t>
-      </w:r>
-      <w:r>
-        <w:rPr>
-          <w:rStyle w:val="NormalTok"/>
-        </w:rPr>
-        <w:t xml:space="preserve">(df)</w:t>
+        <w:t xml:space="preserve">print</w:t>
+      </w:r>
+      <w:r>
+        <w:rPr>
+          <w:rStyle w:val="NormalTok"/>
+        </w:rPr>
+        <w:t xml:space="preserve">(</w:t>
+      </w:r>
+      <w:r>
+        <w:rPr>
+          <w:rStyle w:val="StringTok"/>
+        </w:rPr>
+        <w:t xml:space="preserve">'Reject null hypothesis! Data is not normally distributed.'</w:t>
+      </w:r>
+      <w:r>
+        <w:rPr>
+          <w:rStyle w:val="NormalTok"/>
+        </w:rPr>
+        <w:t xml:space="preserve">)</w:t>
+      </w:r>
+      <w:r>
+        <w:br/>
+      </w:r>
+      <w:r>
+        <w:rPr>
+          <w:rStyle w:val="NormalTok"/>
+        </w:rPr>
+        <w:t xml:space="preserve">res</w:t>
       </w:r>
     </w:p>
     <w:p>
@@ -3436,7 +3887,18 @@
         <w:rPr>
           <w:rStyle w:val="VerbatimChar"/>
         </w:rPr>
-        <w:t xml:space="preserve">2040</w:t>
+        <w:t xml:space="preserve">Reject null hypothesis! Data is not normally distributed.</w:t>
+      </w:r>
+    </w:p>
+    <w:p>
+      <w:pPr>
+        <w:pStyle w:val="SourceCode"/>
+      </w:pPr>
+      <w:r>
+        <w:rPr>
+          <w:rStyle w:val="VerbatimChar"/>
+        </w:rPr>
+        <w:t xml:space="preserve">KstestResult(statistic=1.0, pvalue=0.0, statistic_location=13.097826087, statistic_sign=-1)</w:t>
       </w:r>
     </w:p>
     <w:p>
@@ -3444,7 +3906,13 @@
         <w:pStyle w:val="FirstParagraph"/>
       </w:pPr>
       <w:r>
-        <w:t xml:space="preserve">不管是上面的哪个说法，都应该认为是大样本量，所以我们应当采用 KS AD 和 DP 检验，而不应该采用SW和L检验。</w:t>
+        <w:t xml:space="preserve">看来KS检验告诉我们这个数据不是高斯分布呀，看来我们人眼看图还是有一定的主观性。</w:t>
+      </w:r>
+      <w:r>
+        <w:t xml:space="preserve"> </w:t>
+      </w:r>
+      <w:r>
+        <w:t xml:space="preserve">继续进行下一个检验试试。</w:t>
       </w:r>
     </w:p>
     <w:p>
@@ -3453,27 +3921,9 @@
       </w:pPr>
       <w:r>
         <w:rPr>
-          <w:rStyle w:val="CommentTok"/>
-        </w:rPr>
-        <w:t xml:space="preserve"># 提取第七列数据</w:t>
-      </w:r>
-      <w:r>
-        <w:br/>
-      </w:r>
-      <w:r>
-        <w:rPr>
-          <w:rStyle w:val="CommentTok"/>
-        </w:rPr>
-        <w:t xml:space="preserve"># data_column = df.iloc[:, 7-1]</w:t>
-      </w:r>
-      <w:r>
-        <w:br/>
-      </w:r>
-      <w:r>
-        <w:rPr>
-          <w:rStyle w:val="NormalTok"/>
-        </w:rPr>
-        <w:t xml:space="preserve">data_column </w:t>
+          <w:rStyle w:val="NormalTok"/>
+        </w:rPr>
+        <w:t xml:space="preserve">stats.anderson(data_column, dist</w:t>
       </w:r>
       <w:r>
         <w:rPr>
@@ -3483,33 +3933,15 @@
       </w:r>
       <w:r>
         <w:rPr>
-          <w:rStyle w:val="NormalTok"/>
-        </w:rPr>
-        <w:t xml:space="preserve"> df[df.columns[</w:t>
-      </w:r>
-      <w:r>
-        <w:rPr>
-          <w:rStyle w:val="DecValTok"/>
-        </w:rPr>
-        <w:t xml:space="preserve">7</w:t>
-      </w:r>
-      <w:r>
-        <w:rPr>
-          <w:rStyle w:val="OperatorTok"/>
-        </w:rPr>
-        <w:t xml:space="preserve">-</w:t>
-      </w:r>
-      <w:r>
-        <w:rPr>
-          <w:rStyle w:val="DecValTok"/>
-        </w:rPr>
-        <w:t xml:space="preserve">1</w:t>
-      </w:r>
-      <w:r>
-        <w:rPr>
-          <w:rStyle w:val="NormalTok"/>
-        </w:rPr>
-        <w:t xml:space="preserve">]]</w:t>
+          <w:rStyle w:val="StringTok"/>
+        </w:rPr>
+        <w:t xml:space="preserve">'norm'</w:t>
+      </w:r>
+      <w:r>
+        <w:rPr>
+          <w:rStyle w:val="NormalTok"/>
+        </w:rPr>
+        <w:t xml:space="preserve">)</w:t>
       </w:r>
     </w:p>
     <w:p>
@@ -3518,20 +3950,9 @@
       </w:pPr>
       <w:r>
         <w:rPr>
-          <w:rStyle w:val="NormalTok"/>
-        </w:rPr>
-        <w:t xml:space="preserve">data_column</w:t>
-      </w:r>
-    </w:p>
-    <w:p>
-      <w:pPr>
-        <w:pStyle w:val="SourceCode"/>
-      </w:pPr>
-      <w:r>
-        <w:rPr>
           <w:rStyle w:val="VerbatimChar"/>
         </w:rPr>
-        <w:t xml:space="preserve">0       26.681818</w:t>
+        <w:t xml:space="preserve">AndersonResult(statistic=9.382583309670736, critical_values=array([0.575, 0.655, 0.785, 0.916, 1.09 ]), significance_level=array([15. , 10. ,  5. ,  2.5,  1. ]), fit_result=  params: FitParams(loc=27.222012543150147, scale=4.986570293065674)</w:t>
       </w:r>
       <w:r>
         <w:br/>
@@ -3540,7 +3961,7 @@
         <w:rPr>
           <w:rStyle w:val="VerbatimChar"/>
         </w:rPr>
-        <w:t xml:space="preserve">1       27.500000</w:t>
+        <w:t xml:space="preserve"> success: True</w:t>
       </w:r>
       <w:r>
         <w:br/>
@@ -3549,88 +3970,7 @@
         <w:rPr>
           <w:rStyle w:val="VerbatimChar"/>
         </w:rPr>
-        <w:t xml:space="preserve">2       23.415385</w:t>
-      </w:r>
-      <w:r>
-        <w:br/>
-      </w:r>
-      <w:r>
-        <w:rPr>
-          <w:rStyle w:val="VerbatimChar"/>
-        </w:rPr>
-        <w:t xml:space="preserve">3       29.409091</w:t>
-      </w:r>
-      <w:r>
-        <w:br/>
-      </w:r>
-      <w:r>
-        <w:rPr>
-          <w:rStyle w:val="VerbatimChar"/>
-        </w:rPr>
-        <w:t xml:space="preserve">4       30.319672</w:t>
-      </w:r>
-      <w:r>
-        <w:br/>
-      </w:r>
-      <w:r>
-        <w:rPr>
-          <w:rStyle w:val="VerbatimChar"/>
-        </w:rPr>
-        <w:t xml:space="preserve">          ...    </w:t>
-      </w:r>
-      <w:r>
-        <w:br/>
-      </w:r>
-      <w:r>
-        <w:rPr>
-          <w:rStyle w:val="VerbatimChar"/>
-        </w:rPr>
-        <w:t xml:space="preserve">2035    28.330000</w:t>
-      </w:r>
-      <w:r>
-        <w:br/>
-      </w:r>
-      <w:r>
-        <w:rPr>
-          <w:rStyle w:val="VerbatimChar"/>
-        </w:rPr>
-        <w:t xml:space="preserve">2036    27.928571</w:t>
-      </w:r>
-      <w:r>
-        <w:br/>
-      </w:r>
-      <w:r>
-        <w:rPr>
-          <w:rStyle w:val="VerbatimChar"/>
-        </w:rPr>
-        <w:t xml:space="preserve">2037    25.723810</w:t>
-      </w:r>
-      <w:r>
-        <w:br/>
-      </w:r>
-      <w:r>
-        <w:rPr>
-          <w:rStyle w:val="VerbatimChar"/>
-        </w:rPr>
-        <w:t xml:space="preserve">2038    27.085714</w:t>
-      </w:r>
-      <w:r>
-        <w:br/>
-      </w:r>
-      <w:r>
-        <w:rPr>
-          <w:rStyle w:val="VerbatimChar"/>
-        </w:rPr>
-        <w:t xml:space="preserve">2039    27.223301</w:t>
-      </w:r>
-      <w:r>
-        <w:br/>
-      </w:r>
-      <w:r>
-        <w:rPr>
-          <w:rStyle w:val="VerbatimChar"/>
-        </w:rPr>
-        <w:t xml:space="preserve">Name: 平均年龄, Length: 2040, dtype: float64</w:t>
+        <w:t xml:space="preserve"> message: '`anderson` successfully fit the distribution to the data.')</w:t>
       </w:r>
     </w:p>
     <w:p>
@@ -3638,337 +3978,9 @@
         <w:pStyle w:val="FirstParagraph"/>
       </w:pPr>
       <w:r>
-        <w:t xml:space="preserve">首先是KS检验，刚才思维导图我们有个地方说的模糊，其实KS检验有两个，一个是单样本，一个是双样本，单样本就是直接和理论分布比，双样本是两列样本去比。</w:t>
-      </w:r>
-      <w:r>
-        <w:t xml:space="preserve"> </w:t>
-      </w:r>
-      <w:r>
-        <w:t xml:space="preserve">这里我的疑问是，</w:t>
-      </w:r>
-      <w:r>
-        <w:t xml:space="preserve"> </w:t>
-      </w:r>
-      <w:r>
-        <w:t xml:space="preserve">- 两列样本的样本量可以不一样大吗？</w:t>
-      </w:r>
-      <w:r>
-        <w:t xml:space="preserve"> </w:t>
-      </w:r>
-      <w:r>
-        <w:t xml:space="preserve">- 答，不需要，双样本测试的时候，不要求两列样本的样本量相同。</w:t>
-      </w:r>
-      <w:r>
-        <w:t xml:space="preserve"> </w:t>
-      </w:r>
-      <w:r>
-        <w:t xml:space="preserve">- 单样本KS检验是不是通过把理论分布采样出来得到第二个样本列，然后调用双样本KS检验去实现的？还是说另有方法？</w:t>
-      </w:r>
-      <w:r>
-        <w:t xml:space="preserve"> </w:t>
-      </w:r>
-      <w:r>
-        <w:t xml:space="preserve">- 参考 https://en.wikipedia.org/wiki/Kolmogorov%E2%80%93Smirnov_test</w:t>
-      </w:r>
-      <w:r>
-        <w:t xml:space="preserve"> </w:t>
-      </w:r>
-      <w:r>
-        <w:t xml:space="preserve">- KS检验的统计量是两个分布的最大差值，可以是经验分布或者理论分布。</w:t>
-      </w:r>
-      <w:r>
-        <w:t xml:space="preserve"> </w:t>
-      </w:r>
-      <w:r>
-        <w:t xml:space="preserve">- 如果是经验分布和理论分布去算KS值，是否要采样理论分布呢？</w:t>
-      </w:r>
-      <w:r>
-        <w:t xml:space="preserve"> </w:t>
-      </w:r>
-      <w:r>
-        <w:t xml:space="preserve">- 这个我暂时无法找到可信答案。</w:t>
-      </w:r>
-    </w:p>
-    <w:p>
-      <w:pPr>
-        <w:pStyle w:val="SourceCode"/>
-      </w:pPr>
-      <w:r>
-        <w:rPr>
-          <w:rStyle w:val="ImportTok"/>
-        </w:rPr>
-        <w:t xml:space="preserve">from</w:t>
-      </w:r>
-      <w:r>
-        <w:rPr>
-          <w:rStyle w:val="NormalTok"/>
-        </w:rPr>
-        <w:t xml:space="preserve"> scipy </w:t>
-      </w:r>
-      <w:r>
-        <w:rPr>
-          <w:rStyle w:val="ImportTok"/>
-        </w:rPr>
-        <w:t xml:space="preserve">import</w:t>
-      </w:r>
-      <w:r>
-        <w:rPr>
-          <w:rStyle w:val="NormalTok"/>
-        </w:rPr>
-        <w:t xml:space="preserve"> stats</w:t>
-      </w:r>
-    </w:p>
-    <w:p>
-      <w:pPr>
-        <w:pStyle w:val="SourceCode"/>
-      </w:pPr>
-      <w:r>
-        <w:rPr>
-          <w:rStyle w:val="CommentTok"/>
-        </w:rPr>
-        <w:t xml:space="preserve"># 进行Kolmogorov-Smirnov检验</w:t>
-      </w:r>
-      <w:r>
-        <w:br/>
-      </w:r>
-      <w:r>
-        <w:rPr>
-          <w:rStyle w:val="CommentTok"/>
-        </w:rPr>
-        <w:t xml:space="preserve"># ks_stat, ks_pvalue = stats.kstest(data_column, 'norm')</w:t>
-      </w:r>
-      <w:r>
-        <w:br/>
-      </w:r>
-      <w:r>
-        <w:rPr>
-          <w:rStyle w:val="CommentTok"/>
-        </w:rPr>
-        <w:t xml:space="preserve"># 另一种写法</w:t>
-      </w:r>
-      <w:r>
-        <w:br/>
-      </w:r>
-      <w:r>
-        <w:rPr>
-          <w:rStyle w:val="NormalTok"/>
-        </w:rPr>
-        <w:t xml:space="preserve">res </w:t>
-      </w:r>
-      <w:r>
-        <w:rPr>
-          <w:rStyle w:val="OperatorTok"/>
-        </w:rPr>
-        <w:t xml:space="preserve">=</w:t>
-      </w:r>
-      <w:r>
-        <w:rPr>
-          <w:rStyle w:val="NormalTok"/>
-        </w:rPr>
-        <w:t xml:space="preserve"> stats.ks_1samp(data_column, stats.norm.cdf, alternative</w:t>
-      </w:r>
-      <w:r>
-        <w:rPr>
-          <w:rStyle w:val="OperatorTok"/>
-        </w:rPr>
-        <w:t xml:space="preserve">=</w:t>
-      </w:r>
-      <w:r>
-        <w:rPr>
-          <w:rStyle w:val="StringTok"/>
-        </w:rPr>
-        <w:t xml:space="preserve">'two-sided'</w:t>
-      </w:r>
-      <w:r>
-        <w:rPr>
-          <w:rStyle w:val="NormalTok"/>
-        </w:rPr>
-        <w:t xml:space="preserve">)</w:t>
-      </w:r>
-      <w:r>
-        <w:br/>
-      </w:r>
-      <w:r>
-        <w:rPr>
-          <w:rStyle w:val="ControlFlowTok"/>
-        </w:rPr>
-        <w:t xml:space="preserve">if</w:t>
-      </w:r>
-      <w:r>
-        <w:rPr>
-          <w:rStyle w:val="NormalTok"/>
-        </w:rPr>
-        <w:t xml:space="preserve"> res.pvalue </w:t>
-      </w:r>
-      <w:r>
-        <w:rPr>
-          <w:rStyle w:val="OperatorTok"/>
-        </w:rPr>
-        <w:t xml:space="preserve">&lt;</w:t>
-      </w:r>
-      <w:r>
-        <w:rPr>
-          <w:rStyle w:val="NormalTok"/>
-        </w:rPr>
-        <w:t xml:space="preserve"> </w:t>
-      </w:r>
-      <w:r>
-        <w:rPr>
-          <w:rStyle w:val="FloatTok"/>
-        </w:rPr>
-        <w:t xml:space="preserve">0.05</w:t>
-      </w:r>
-      <w:r>
-        <w:rPr>
-          <w:rStyle w:val="NormalTok"/>
-        </w:rPr>
-        <w:t xml:space="preserve">:</w:t>
-      </w:r>
-      <w:r>
-        <w:br/>
-      </w:r>
-      <w:r>
-        <w:rPr>
-          <w:rStyle w:val="NormalTok"/>
-        </w:rPr>
-        <w:t xml:space="preserve">    </w:t>
-      </w:r>
-      <w:r>
-        <w:rPr>
-          <w:rStyle w:val="BuiltInTok"/>
-        </w:rPr>
-        <w:t xml:space="preserve">print</w:t>
-      </w:r>
-      <w:r>
-        <w:rPr>
-          <w:rStyle w:val="NormalTok"/>
-        </w:rPr>
-        <w:t xml:space="preserve">(</w:t>
-      </w:r>
-      <w:r>
-        <w:rPr>
-          <w:rStyle w:val="StringTok"/>
-        </w:rPr>
-        <w:t xml:space="preserve">'Reject null hypothesis! Data is not normally distributed.'</w:t>
-      </w:r>
-      <w:r>
-        <w:rPr>
-          <w:rStyle w:val="NormalTok"/>
-        </w:rPr>
-        <w:t xml:space="preserve">)</w:t>
-      </w:r>
-      <w:r>
-        <w:br/>
-      </w:r>
-      <w:r>
-        <w:rPr>
-          <w:rStyle w:val="NormalTok"/>
-        </w:rPr>
-        <w:t xml:space="preserve">res</w:t>
-      </w:r>
-    </w:p>
-    <w:p>
-      <w:pPr>
-        <w:pStyle w:val="SourceCode"/>
-      </w:pPr>
-      <w:r>
-        <w:rPr>
-          <w:rStyle w:val="VerbatimChar"/>
-        </w:rPr>
-        <w:t xml:space="preserve">Reject null hypothesis! Data is not normally distributed.</w:t>
-      </w:r>
-    </w:p>
-    <w:p>
-      <w:pPr>
-        <w:pStyle w:val="SourceCode"/>
-      </w:pPr>
-      <w:r>
-        <w:rPr>
-          <w:rStyle w:val="VerbatimChar"/>
-        </w:rPr>
-        <w:t xml:space="preserve">KstestResult(statistic=1.0, pvalue=0.0, statistic_location=13.097826087, statistic_sign=-1)</w:t>
-      </w:r>
-    </w:p>
-    <w:p>
-      <w:pPr>
-        <w:pStyle w:val="FirstParagraph"/>
-      </w:pPr>
-      <w:r>
-        <w:t xml:space="preserve">看来KS检验告诉我们这个数据不是高斯分布呀，看来我们人眼看图还是有一定的主观性。</w:t>
-      </w:r>
-      <w:r>
-        <w:t xml:space="preserve"> </w:t>
-      </w:r>
-      <w:r>
-        <w:t xml:space="preserve">继续进行下一个检验试试。</w:t>
-      </w:r>
-    </w:p>
-    <w:p>
-      <w:pPr>
-        <w:pStyle w:val="SourceCode"/>
-      </w:pPr>
-      <w:r>
-        <w:rPr>
-          <w:rStyle w:val="NormalTok"/>
-        </w:rPr>
-        <w:t xml:space="preserve">stats.anderson(data_column, dist</w:t>
-      </w:r>
-      <w:r>
-        <w:rPr>
-          <w:rStyle w:val="OperatorTok"/>
-        </w:rPr>
-        <w:t xml:space="preserve">=</w:t>
-      </w:r>
-      <w:r>
-        <w:rPr>
-          <w:rStyle w:val="StringTok"/>
-        </w:rPr>
-        <w:t xml:space="preserve">'norm'</w:t>
-      </w:r>
-      <w:r>
-        <w:rPr>
-          <w:rStyle w:val="NormalTok"/>
-        </w:rPr>
-        <w:t xml:space="preserve">)</w:t>
-      </w:r>
-    </w:p>
-    <w:p>
-      <w:pPr>
-        <w:pStyle w:val="SourceCode"/>
-      </w:pPr>
-      <w:r>
-        <w:rPr>
-          <w:rStyle w:val="VerbatimChar"/>
-        </w:rPr>
-        <w:t xml:space="preserve">AndersonResult(statistic=9.382583309670736, critical_values=array([0.575, 0.655, 0.785, 0.916, 1.09 ]), significance_level=array([15. , 10. ,  5. ,  2.5,  1. ]), fit_result=  params: FitParams(loc=27.222012543150147, scale=4.986570293065674)</w:t>
-      </w:r>
-      <w:r>
-        <w:br/>
-      </w:r>
-      <w:r>
-        <w:rPr>
-          <w:rStyle w:val="VerbatimChar"/>
-        </w:rPr>
-        <w:t xml:space="preserve"> success: True</w:t>
-      </w:r>
-      <w:r>
-        <w:br/>
-      </w:r>
-      <w:r>
-        <w:rPr>
-          <w:rStyle w:val="VerbatimChar"/>
-        </w:rPr>
-        <w:t xml:space="preserve"> message: '`anderson` successfully fit the distribution to the data.')</w:t>
-      </w:r>
-    </w:p>
-    <w:p>
-      <w:pPr>
-        <w:pStyle w:val="FirstParagraph"/>
-      </w:pPr>
-      <w:r>
         <w:t xml:space="preserve">根据</w:t>
       </w:r>
-      <w:hyperlink r:id="rId41">
+      <w:hyperlink r:id="rId33">
         <w:r>
           <w:rPr>
             <w:rStyle w:val="Hyperlink"/>
@@ -4139,7 +4151,7 @@
       <w:r>
         <w:t xml:space="preserve">根据</w:t>
       </w:r>
-      <w:hyperlink r:id="rId42">
+      <w:hyperlink r:id="rId34">
         <w:r>
           <w:rPr>
             <w:rStyle w:val="Hyperlink"/>
@@ -4220,9 +4232,9 @@
         <w:t xml:space="preserve">除了假设检验外，还可以用过图示法来检验分布的正态性，比如Q-Q plot和P-P plot，由于不是重点，这里就不做过多介绍了。</w:t>
       </w:r>
     </w:p>
-    <w:bookmarkEnd w:id="43"/>
-    <w:bookmarkEnd w:id="44"/>
-    <w:bookmarkStart w:id="50" w:name="X5812f16e4bbca6dcff3f729bfffeafab862a2ef"/>
+    <w:bookmarkEnd w:id="35"/>
+    <w:bookmarkEnd w:id="36"/>
+    <w:bookmarkStart w:id="42" w:name="X5812f16e4bbca6dcff3f729bfffeafab862a2ef"/>
     <w:p>
       <w:pPr>
         <w:pStyle w:val="Heading3"/>
@@ -4401,18 +4413,18 @@
           <wp:inline>
             <wp:extent cx="5144654" cy="4461163"/>
             <wp:effectExtent b="0" l="0" r="0" t="0"/>
-            <wp:docPr descr="" title="" id="46" name="Picture"/>
+            <wp:docPr descr="" title="" id="38" name="Picture"/>
             <a:graphic>
               <a:graphicData uri="http://schemas.openxmlformats.org/drawingml/2006/picture">
                 <pic:pic>
                   <pic:nvPicPr>
-                    <pic:cNvPr descr="anova_files/figure-docx/cell-16-output-2.png" id="47" name="Picture"/>
+                    <pic:cNvPr descr="anova_files/figure-docx/cell-20-output-2.png" id="39" name="Picture"/>
                     <pic:cNvPicPr>
                       <a:picLocks noChangeArrowheads="1" noChangeAspect="1"/>
                     </pic:cNvPicPr>
                   </pic:nvPicPr>
                   <pic:blipFill>
-                    <a:blip r:embed="rId45"/>
+                    <a:blip r:embed="rId37"/>
                     <a:stretch>
                       <a:fillRect/>
                     </a:stretch>
@@ -4453,7 +4465,7 @@
         <w:t xml:space="preserve">而看起来方差并不是特别一致，特别是第5组图中能感觉方差明显小。</w:t>
       </w:r>
     </w:p>
-    <w:bookmarkStart w:id="48" w:name="正态性检验-1"/>
+    <w:bookmarkStart w:id="40" w:name="正态性检验-1"/>
     <w:p>
       <w:pPr>
         <w:pStyle w:val="Heading4"/>
@@ -5420,8 +5432,8 @@
         <w:t xml:space="preserve">由此可见，Col[7|categoty=2] 和 Col[7|categoty=3] 有可能是正态的，而另外三组都不太符合正态分布。</w:t>
       </w:r>
     </w:p>
-    <w:bookmarkEnd w:id="48"/>
-    <w:bookmarkStart w:id="49" w:name="方差齐性检验"/>
+    <w:bookmarkEnd w:id="40"/>
+    <w:bookmarkStart w:id="41" w:name="方差齐性检验"/>
     <w:p>
       <w:pPr>
         <w:pStyle w:val="Heading4"/>
@@ -5940,9 +5952,9 @@
         <w:t xml:space="preserve">可以明显看到pvalue特别低，所以很明显不同组的方差不一样，和拇指法则的结果是一致的。</w:t>
       </w:r>
     </w:p>
-    <w:bookmarkEnd w:id="49"/>
-    <w:bookmarkEnd w:id="50"/>
-    <w:bookmarkStart w:id="60" w:name="X2ae6366d9120aba449db299bfd7978ee05df709"/>
+    <w:bookmarkEnd w:id="41"/>
+    <w:bookmarkEnd w:id="42"/>
+    <w:bookmarkStart w:id="52" w:name="X2ae6366d9120aba449db299bfd7978ee05df709"/>
     <w:p>
       <w:pPr>
         <w:pStyle w:val="Heading3"/>
@@ -6179,18 +6191,18 @@
           <wp:inline>
             <wp:extent cx="5334000" cy="3501421"/>
             <wp:effectExtent b="0" l="0" r="0" t="0"/>
-            <wp:docPr descr="" title="" id="52" name="Picture"/>
+            <wp:docPr descr="" title="" id="44" name="Picture"/>
             <a:graphic>
               <a:graphicData uri="http://schemas.openxmlformats.org/drawingml/2006/picture">
                 <pic:pic>
                   <pic:nvPicPr>
-                    <pic:cNvPr descr="anova_files/figure-docx/cell-22-output-1.png" id="53" name="Picture"/>
+                    <pic:cNvPr descr="anova_files/figure-docx/cell-26-output-1.png" id="45" name="Picture"/>
                     <pic:cNvPicPr>
                       <a:picLocks noChangeArrowheads="1" noChangeAspect="1"/>
                     </pic:cNvPicPr>
                   </pic:nvPicPr>
                   <pic:blipFill>
-                    <a:blip r:embed="rId51"/>
+                    <a:blip r:embed="rId43"/>
                     <a:stretch>
                       <a:fillRect/>
                     </a:stretch>
@@ -6411,7 +6423,7 @@
       <w:r>
         <w:t xml:space="preserve">这里我们已经得到了结果，根据</w:t>
       </w:r>
-      <w:hyperlink r:id="rId54">
+      <w:hyperlink r:id="rId46">
         <w:r>
           <w:rPr>
             <w:rStyle w:val="Hyperlink"/>
@@ -6523,7 +6535,7 @@
       <w:r>
         <w:t xml:space="preserve">我们课上学习的时候，ANOVA能得到一个较为详细的表格，包括 SS, df, MS, 不只是上面scipy输出的F和p。所以我们决定使用更加专业的统计库 statsmodels 再来进行一次 ANOVA，参考</w:t>
       </w:r>
-      <w:hyperlink r:id="rId55">
+      <w:hyperlink r:id="rId47">
         <w:r>
           <w:rPr>
             <w:rStyle w:val="Hyperlink"/>
@@ -6590,9 +6602,11 @@
         </w:rPr>
         <w:t xml:space="preserve"> ols</w:t>
       </w:r>
-      <w:r>
-        <w:br/>
-      </w:r>
+    </w:p>
+    <w:p>
+      <w:pPr>
+        <w:pStyle w:val="SourceCode"/>
+      </w:pPr>
       <w:r>
         <w:rPr>
           <w:rStyle w:val="NormalTok"/>
@@ -6784,7 +6798,7 @@
       <w:r>
         <w:t xml:space="preserve"> </w:t>
       </w:r>
-      <w:hyperlink r:id="rId56">
+      <w:hyperlink r:id="rId48">
         <w:r>
           <w:rPr>
             <w:rStyle w:val="Hyperlink"/>
@@ -7136,7 +7150,7 @@
       <w:r>
         <w:t xml:space="preserve">参考</w:t>
       </w:r>
-      <w:hyperlink r:id="rId57">
+      <w:hyperlink r:id="rId49">
         <w:r>
           <w:rPr>
             <w:rStyle w:val="Hyperlink"/>
@@ -7147,7 +7161,7 @@
       <w:r>
         <w:t xml:space="preserve">的内容，我们了解到，ANOVA本质上检验线性回归模型的参数是否为零。这篇</w:t>
       </w:r>
-      <w:hyperlink r:id="rId58">
+      <w:hyperlink r:id="rId50">
         <w:r>
           <w:rPr>
             <w:rStyle w:val="Hyperlink"/>
@@ -7212,7 +7226,7 @@
       <w:pPr>
         <w:pStyle w:val="FirstParagraph"/>
       </w:pPr>
-      <w:hyperlink r:id="rId59">
+      <w:hyperlink r:id="rId51">
         <w:r>
           <w:rPr>
             <w:rStyle w:val="Hyperlink"/>
@@ -7221,8 +7235,8 @@
         </w:r>
       </w:hyperlink>
     </w:p>
-    <w:bookmarkEnd w:id="60"/>
-    <w:bookmarkStart w:id="68" w:name="anova_oneway"/>
+    <w:bookmarkEnd w:id="52"/>
+    <w:bookmarkStart w:id="60" w:name="anova_oneway"/>
     <w:p>
       <w:pPr>
         <w:pStyle w:val="Heading3"/>
@@ -9237,18 +9251,18 @@
           <wp:inline>
             <wp:extent cx="5334000" cy="3434311"/>
             <wp:effectExtent b="0" l="0" r="0" t="0"/>
-            <wp:docPr descr="image.png" title="" id="62" name="Picture"/>
+            <wp:docPr descr="image.png" title="" id="54" name="Picture"/>
             <a:graphic>
               <a:graphicData uri="http://schemas.openxmlformats.org/drawingml/2006/picture">
                 <pic:pic>
                   <pic:nvPicPr>
-                    <pic:cNvPr descr="anova_files/figure-docx/cell-67-2-image.png" id="63" name="Picture"/>
+                    <pic:cNvPr descr="anova_files/figure-docx/cell-72-2-image.png" id="55" name="Picture"/>
                     <pic:cNvPicPr>
                       <a:picLocks noChangeArrowheads="1" noChangeAspect="1"/>
                     </pic:cNvPicPr>
                   </pic:nvPicPr>
                   <pic:blipFill>
-                    <a:blip r:embed="rId61"/>
+                    <a:blip r:embed="rId53"/>
                     <a:stretch>
                       <a:fillRect/>
                     </a:stretch>
@@ -9292,18 +9306,18 @@
           <wp:inline>
             <wp:extent cx="5334000" cy="4206367"/>
             <wp:effectExtent b="0" l="0" r="0" t="0"/>
-            <wp:docPr descr="image-2.png" title="" id="65" name="Picture"/>
+            <wp:docPr descr="image-2.png" title="" id="57" name="Picture"/>
             <a:graphic>
               <a:graphicData uri="http://schemas.openxmlformats.org/drawingml/2006/picture">
                 <pic:pic>
                   <pic:nvPicPr>
-                    <pic:cNvPr descr="anova_files/figure-docx/cell-67-1-image-2.png" id="66" name="Picture"/>
+                    <pic:cNvPr descr="anova_files/figure-docx/cell-72-1-image-2.png" id="58" name="Picture"/>
                     <pic:cNvPicPr>
                       <a:picLocks noChangeArrowheads="1" noChangeAspect="1"/>
                     </pic:cNvPicPr>
                   </pic:nvPicPr>
                   <pic:blipFill>
-                    <a:blip r:embed="rId64"/>
+                    <a:blip r:embed="rId56"/>
                     <a:stretch>
                       <a:fillRect/>
                     </a:stretch>
@@ -9385,7 +9399,7 @@
       <w:r>
         <w:t xml:space="preserve">根据</w:t>
       </w:r>
-      <w:hyperlink r:id="rId67">
+      <w:hyperlink r:id="rId59">
         <w:r>
           <w:rPr>
             <w:rStyle w:val="Hyperlink"/>
@@ -9408,9 +9422,9 @@
         <w:t xml:space="preserve">另一个问题是，OLS得到的pvalue和excel、scipy以及我们的结论不一致，OLS似乎认为变化不显著！</w:t>
       </w:r>
     </w:p>
-    <w:bookmarkEnd w:id="68"/>
-    <w:bookmarkEnd w:id="69"/>
-    <w:bookmarkStart w:id="85" w:name="Xd53c5883be27d9a6498a0f11e4730c0ff53b224"/>
+    <w:bookmarkEnd w:id="60"/>
+    <w:bookmarkEnd w:id="61"/>
+    <w:bookmarkStart w:id="77" w:name="Xd53c5883be27d9a6498a0f11e4730c0ff53b224"/>
     <w:p>
       <w:pPr>
         <w:pStyle w:val="Heading2"/>
@@ -10731,7 +10745,7 @@
         <w:t xml:space="preserve">['夜聊比例', '无回应比例', '年龄差']</w:t>
       </w:r>
     </w:p>
-    <w:bookmarkStart w:id="71" w:name="经验分布"/>
+    <w:bookmarkStart w:id="63" w:name="经验分布"/>
     <w:p>
       <w:pPr>
         <w:pStyle w:val="Heading3"/>
@@ -10751,7 +10765,7 @@
       <w:pPr>
         <w:pStyle w:val="FirstParagraph"/>
       </w:pPr>
-      <w:hyperlink r:id="rId70">
+      <w:hyperlink r:id="rId62">
         <w:r>
           <w:rPr>
             <w:rStyle w:val="Hyperlink"/>
@@ -10760,8 +10774,8 @@
         </w:r>
       </w:hyperlink>
     </w:p>
-    <w:bookmarkEnd w:id="71"/>
-    <w:bookmarkStart w:id="78" w:name="draw_hist"/>
+    <w:bookmarkEnd w:id="63"/>
+    <w:bookmarkStart w:id="70" w:name="draw_hist"/>
     <w:p>
       <w:pPr>
         <w:pStyle w:val="Heading3"/>
@@ -10828,18 +10842,18 @@
           <wp:inline>
             <wp:extent cx="5334000" cy="1961092"/>
             <wp:effectExtent b="0" l="0" r="0" t="0"/>
-            <wp:docPr descr="" title="" id="73" name="Picture"/>
+            <wp:docPr descr="" title="" id="65" name="Picture"/>
             <a:graphic>
               <a:graphicData uri="http://schemas.openxmlformats.org/drawingml/2006/picture">
                 <pic:pic>
                   <pic:nvPicPr>
-                    <pic:cNvPr descr="anova_files/figure-docx/cell-35-output-1.png" id="74" name="Picture"/>
+                    <pic:cNvPr descr="anova_files/figure-docx/cell-40-output-1.png" id="66" name="Picture"/>
                     <pic:cNvPicPr>
                       <a:picLocks noChangeArrowheads="1" noChangeAspect="1"/>
                     </pic:cNvPicPr>
                   </pic:nvPicPr>
                   <pic:blipFill>
-                    <a:blip r:embed="rId72"/>
+                    <a:blip r:embed="rId64"/>
                     <a:stretch>
                       <a:fillRect/>
                     </a:stretch>
@@ -10875,18 +10889,18 @@
           <wp:inline>
             <wp:extent cx="5334000" cy="1961092"/>
             <wp:effectExtent b="0" l="0" r="0" t="0"/>
-            <wp:docPr descr="" title="" id="76" name="Picture"/>
+            <wp:docPr descr="" title="" id="68" name="Picture"/>
             <a:graphic>
               <a:graphicData uri="http://schemas.openxmlformats.org/drawingml/2006/picture">
                 <pic:pic>
                   <pic:nvPicPr>
-                    <pic:cNvPr descr="anova_files/figure-docx/cell-35-output-2.png" id="77" name="Picture"/>
+                    <pic:cNvPr descr="anova_files/figure-docx/cell-40-output-2.png" id="69" name="Picture"/>
                     <pic:cNvPicPr>
                       <a:picLocks noChangeArrowheads="1" noChangeAspect="1"/>
                     </pic:cNvPicPr>
                   </pic:nvPicPr>
                   <pic:blipFill>
-                    <a:blip r:embed="rId75"/>
+                    <a:blip r:embed="rId67"/>
                     <a:stretch>
                       <a:fillRect/>
                     </a:stretch>
@@ -10913,8 +10927,8 @@
         </w:drawing>
       </w:r>
     </w:p>
-    <w:bookmarkEnd w:id="78"/>
-    <w:bookmarkStart w:id="80" w:name="正态性检验-2"/>
+    <w:bookmarkEnd w:id="70"/>
+    <w:bookmarkStart w:id="72" w:name="正态性检验-2"/>
     <w:p>
       <w:pPr>
         <w:pStyle w:val="Heading3"/>
@@ -10962,7 +10976,7 @@
       <w:pPr>
         <w:pStyle w:val="FirstParagraph"/>
       </w:pPr>
-      <w:hyperlink r:id="rId79">
+      <w:hyperlink r:id="rId71">
         <w:r>
           <w:rPr>
             <w:rStyle w:val="Hyperlink"/>
@@ -10971,8 +10985,8 @@
         </w:r>
       </w:hyperlink>
     </w:p>
-    <w:bookmarkEnd w:id="80"/>
-    <w:bookmarkStart w:id="83" w:name="test_normality_group"/>
+    <w:bookmarkEnd w:id="72"/>
+    <w:bookmarkStart w:id="75" w:name="test_normality_group"/>
     <w:p>
       <w:pPr>
         <w:pStyle w:val="Heading3"/>
@@ -11712,7 +11726,7 @@
         <w:t xml:space="preserve">看来并没有什么特别效果，还是不正态的多，年龄差的第二组反而变得不正态了，第三组正态了。</w:t>
       </w:r>
     </w:p>
-    <w:bookmarkStart w:id="82" w:name="方差齐性检验-1"/>
+    <w:bookmarkStart w:id="74" w:name="方差齐性检验-1"/>
     <w:p>
       <w:pPr>
         <w:pStyle w:val="Heading4"/>
@@ -11740,7 +11754,7 @@
       <w:pPr>
         <w:pStyle w:val="FirstParagraph"/>
       </w:pPr>
-      <w:hyperlink r:id="rId81">
+      <w:hyperlink r:id="rId73">
         <w:r>
           <w:rPr>
             <w:rStyle w:val="Hyperlink"/>
@@ -11749,9 +11763,9 @@
         </w:r>
       </w:hyperlink>
     </w:p>
-    <w:bookmarkEnd w:id="82"/>
-    <w:bookmarkEnd w:id="83"/>
-    <w:bookmarkStart w:id="84" w:name="homogeneity_of_variance"/>
+    <w:bookmarkEnd w:id="74"/>
+    <w:bookmarkEnd w:id="75"/>
+    <w:bookmarkStart w:id="76" w:name="homogeneity_of_variance"/>
     <w:p>
       <w:pPr>
         <w:pStyle w:val="Heading3"/>
@@ -12330,9 +12344,9 @@
         <w:t xml:space="preserve">进行log之后反而年龄差连拇指法则都认为不满足方差齐性了，太可怕了。看来log变换对这三列数据不太有效果。</w:t>
       </w:r>
     </w:p>
-    <w:bookmarkEnd w:id="84"/>
-    <w:bookmarkEnd w:id="85"/>
-    <w:bookmarkStart w:id="110" w:name="X15a33aa1c0471c305837cc8f2b330c7c90e11aa"/>
+    <w:bookmarkEnd w:id="76"/>
+    <w:bookmarkEnd w:id="77"/>
+    <w:bookmarkStart w:id="102" w:name="X15a33aa1c0471c305837cc8f2b330c7c90e11aa"/>
     <w:p>
       <w:pPr>
         <w:pStyle w:val="Heading2"/>
@@ -12341,7 +12355,7 @@
         <w:t xml:space="preserve">6 5. How to do one-way ANOVA with the non-normal data?</w:t>
       </w:r>
     </w:p>
-    <w:bookmarkStart w:id="90" w:name="Xcdfefa4c4f0491b3194ea567b33e5fbaeb42617"/>
+    <w:bookmarkStart w:id="82" w:name="Xcdfefa4c4f0491b3194ea567b33e5fbaeb42617"/>
     <w:p>
       <w:pPr>
         <w:pStyle w:val="Heading3"/>
@@ -12357,7 +12371,7 @@
       <w:r>
         <w:t xml:space="preserve">经过查找网络资料，我们采纳</w:t>
       </w:r>
-      <w:hyperlink r:id="rId86">
+      <w:hyperlink r:id="rId78">
         <w:r>
           <w:rPr>
             <w:rStyle w:val="Hyperlink"/>
@@ -12404,7 +12418,7 @@
       <w:r>
         <w:t xml:space="preserve">缺点：</w:t>
       </w:r>
-      <w:hyperlink r:id="rId86">
+      <w:hyperlink r:id="rId78">
         <w:r>
           <w:rPr>
             <w:rStyle w:val="Hyperlink"/>
@@ -12463,7 +12477,7 @@
       <w:r>
         <w:t xml:space="preserve">这个不局限于正态假设不满足，其他ANOVA假设不满足也可以用。比如</w:t>
       </w:r>
-      <w:hyperlink r:id="rId87">
+      <w:hyperlink r:id="rId79">
         <w:r>
           <w:rPr>
             <w:rStyle w:val="Hyperlink"/>
@@ -12483,7 +12497,7 @@
           <w:numId w:val="1013"/>
         </w:numPr>
       </w:pPr>
-      <w:hyperlink r:id="rId88">
+      <w:hyperlink r:id="rId80">
         <w:r>
           <w:rPr>
             <w:rStyle w:val="Hyperlink"/>
@@ -12530,7 +12544,7 @@
       <w:r>
         <w:t xml:space="preserve">可以参考</w:t>
       </w:r>
-      <w:hyperlink r:id="rId89">
+      <w:hyperlink r:id="rId81">
         <w:r>
           <w:rPr>
             <w:rStyle w:val="Hyperlink"/>
@@ -12539,8 +12553,8 @@
         </w:r>
       </w:hyperlink>
     </w:p>
-    <w:bookmarkEnd w:id="90"/>
-    <w:bookmarkStart w:id="95" w:name="X5e5a14e4a0708529dd1421a5d10cee513edde63"/>
+    <w:bookmarkEnd w:id="82"/>
+    <w:bookmarkStart w:id="87" w:name="X5e5a14e4a0708529dd1421a5d10cee513edde63"/>
     <w:p>
       <w:pPr>
         <w:pStyle w:val="Heading3"/>
@@ -12557,7 +12571,7 @@
         <w:t xml:space="preserve">刚才在 4. 中我们发现，简单使用log变换仍然无法让数据满足正态分布，甚至会破坏方差齐性！我们得尝试使用 5.a中的办法来改进一下！</w:t>
       </w:r>
     </w:p>
-    <w:bookmarkStart w:id="94" w:name="直接进行-anova-分析"/>
+    <w:bookmarkStart w:id="86" w:name="直接进行-anova-分析"/>
     <w:p>
       <w:pPr>
         <w:pStyle w:val="Heading4"/>
@@ -12584,7 +12598,7 @@
       <w:r>
         <w:t xml:space="preserve"> </w:t>
       </w:r>
-      <w:hyperlink r:id="rId91">
+      <w:hyperlink r:id="rId83">
         <w:r>
           <w:rPr>
             <w:rStyle w:val="VerbatimChar"/>
@@ -12601,7 +12615,7 @@
       <w:r>
         <w:t xml:space="preserve"> </w:t>
       </w:r>
-      <w:hyperlink r:id="rId92">
+      <w:hyperlink r:id="rId84">
         <w:r>
           <w:rPr>
             <w:rStyle w:val="VerbatimChar"/>
@@ -12627,7 +12641,7 @@
       <w:pPr>
         <w:pStyle w:val="FirstParagraph"/>
       </w:pPr>
-      <w:hyperlink r:id="rId93">
+      <w:hyperlink r:id="rId85">
         <w:r>
           <w:rPr>
             <w:rStyle w:val="Hyperlink"/>
@@ -12636,9 +12650,9 @@
         </w:r>
       </w:hyperlink>
     </w:p>
-    <w:bookmarkEnd w:id="94"/>
-    <w:bookmarkEnd w:id="95"/>
-    <w:bookmarkStart w:id="97" w:name="auto_anova_for_df"/>
+    <w:bookmarkEnd w:id="86"/>
+    <w:bookmarkEnd w:id="87"/>
+    <w:bookmarkStart w:id="89" w:name="auto_anova_for_df"/>
     <w:p>
       <w:pPr>
         <w:pStyle w:val="Heading3"/>
@@ -14295,7 +14309,7 @@
       <w:pPr>
         <w:pStyle w:val="FirstParagraph"/>
       </w:pPr>
-      <w:hyperlink r:id="rId96">
+      <w:hyperlink r:id="rId88">
         <w:r>
           <w:rPr>
             <w:rStyle w:val="Hyperlink"/>
@@ -14304,8 +14318,8 @@
         </w:r>
       </w:hyperlink>
     </w:p>
-    <w:bookmarkEnd w:id="97"/>
-    <w:bookmarkStart w:id="104" w:name="draw_box"/>
+    <w:bookmarkEnd w:id="89"/>
+    <w:bookmarkStart w:id="96" w:name="draw_box"/>
     <w:p>
       <w:pPr>
         <w:pStyle w:val="Heading3"/>
@@ -14354,18 +14368,18 @@
           <wp:inline>
             <wp:extent cx="5334000" cy="1967423"/>
             <wp:effectExtent b="0" l="0" r="0" t="0"/>
-            <wp:docPr descr="" title="" id="99" name="Picture"/>
+            <wp:docPr descr="" title="" id="91" name="Picture"/>
             <a:graphic>
               <a:graphicData uri="http://schemas.openxmlformats.org/drawingml/2006/picture">
                 <pic:pic>
                   <pic:nvPicPr>
-                    <pic:cNvPr descr="anova_files/figure-docx/cell-48-output-1.png" id="100" name="Picture"/>
+                    <pic:cNvPr descr="anova_files/figure-docx/cell-53-output-1.png" id="92" name="Picture"/>
                     <pic:cNvPicPr>
                       <a:picLocks noChangeArrowheads="1" noChangeAspect="1"/>
                     </pic:cNvPicPr>
                   </pic:nvPicPr>
                   <pic:blipFill>
-                    <a:blip r:embed="rId98"/>
+                    <a:blip r:embed="rId90"/>
                     <a:stretch>
                       <a:fillRect/>
                     </a:stretch>
@@ -14392,7 +14406,7 @@
         </w:drawing>
       </w:r>
     </w:p>
-    <w:bookmarkStart w:id="103" w:name="应用解决办法2采用不对数据要求那么严格的假设检验方法"/>
+    <w:bookmarkStart w:id="95" w:name="应用解决办法2采用不对数据要求那么严格的假设检验方法"/>
     <w:p>
       <w:pPr>
         <w:pStyle w:val="Heading4"/>
@@ -14401,7 +14415,7 @@
         <w:t xml:space="preserve">6.4.1 应用解决办法2——采用不对数据要求那么严格的假设检验方法</w:t>
       </w:r>
     </w:p>
-    <w:bookmarkStart w:id="102" w:name="friedman检验"/>
+    <w:bookmarkStart w:id="94" w:name="friedman检验"/>
     <w:p>
       <w:pPr>
         <w:pStyle w:val="Heading5"/>
@@ -14414,7 +14428,7 @@
       <w:pPr>
         <w:pStyle w:val="FirstParagraph"/>
       </w:pPr>
-      <w:hyperlink r:id="rId88">
+      <w:hyperlink r:id="rId80">
         <w:r>
           <w:rPr>
             <w:rStyle w:val="Hyperlink"/>
@@ -14462,7 +14476,7 @@
       <w:pPr>
         <w:pStyle w:val="FirstParagraph"/>
       </w:pPr>
-      <w:hyperlink r:id="rId101">
+      <w:hyperlink r:id="rId93">
         <w:r>
           <w:rPr>
             <w:rStyle w:val="Hyperlink"/>
@@ -14471,10 +14485,10 @@
         </w:r>
       </w:hyperlink>
     </w:p>
-    <w:bookmarkEnd w:id="102"/>
-    <w:bookmarkEnd w:id="103"/>
-    <w:bookmarkEnd w:id="104"/>
-    <w:bookmarkStart w:id="108" w:name="auto_friedman_for_df"/>
+    <w:bookmarkEnd w:id="94"/>
+    <w:bookmarkEnd w:id="95"/>
+    <w:bookmarkEnd w:id="96"/>
+    <w:bookmarkStart w:id="100" w:name="auto_friedman_for_df"/>
     <w:p>
       <w:pPr>
         <w:pStyle w:val="Heading3"/>
@@ -14809,7 +14823,7 @@
         <w:t xml:space="preserve">实践出真知，原来 Friedman 测试要求每个treatment有相同的数据量！这确实适合对比机器学习方法，因为这些方法都在N个数据集上做了实验，但是确实不适合我们这里的数据。</w:t>
       </w:r>
     </w:p>
-    <w:bookmarkStart w:id="107" w:name="kruskal-wallis"/>
+    <w:bookmarkStart w:id="99" w:name="kruskal-wallis"/>
     <w:p>
       <w:pPr>
         <w:pStyle w:val="Heading5"/>
@@ -14828,7 +14842,7 @@
       <w:r>
         <w:t xml:space="preserve"> </w:t>
       </w:r>
-      <w:hyperlink r:id="rId105">
+      <w:hyperlink r:id="rId97">
         <w:r>
           <w:rPr>
             <w:rStyle w:val="Hyperlink"/>
@@ -14848,7 +14862,7 @@
       <w:pPr>
         <w:pStyle w:val="FirstParagraph"/>
       </w:pPr>
-      <w:hyperlink r:id="rId106">
+      <w:hyperlink r:id="rId98">
         <w:r>
           <w:rPr>
             <w:rStyle w:val="Hyperlink"/>
@@ -14857,9 +14871,9 @@
         </w:r>
       </w:hyperlink>
     </w:p>
-    <w:bookmarkEnd w:id="107"/>
-    <w:bookmarkEnd w:id="108"/>
-    <w:bookmarkStart w:id="109" w:name="auto_kruskal_for_df"/>
+    <w:bookmarkEnd w:id="99"/>
+    <w:bookmarkEnd w:id="100"/>
+    <w:bookmarkStart w:id="101" w:name="auto_kruskal_for_df"/>
     <w:p>
       <w:pPr>
         <w:pStyle w:val="Heading3"/>
@@ -15334,8 +15348,8 @@
         <w:t xml:space="preserve">看来我们对于我们选中的三列，p值都特别小，说明我们可以拒绝零假设，认为这三列都会被“群类型”影响，导致中位数不相同。</w:t>
       </w:r>
     </w:p>
-    <w:bookmarkEnd w:id="109"/>
-    <w:bookmarkEnd w:id="110"/>
+    <w:bookmarkEnd w:id="101"/>
+    <w:bookmarkEnd w:id="102"/>
     <w:sectPr/>
   </w:body>
 </w:document>

</xml_diff>